<commit_message>
bug fixes to simannealing
</commit_message>
<xml_diff>
--- a/documentation/Dissertation.docx
+++ b/documentation/Dissertation.docx
@@ -447,6 +447,13 @@
     </w:p>
     <w:sdt>
       <w:sdtPr>
+        <w:rPr>
+          <w:rFonts w:asciiTheme="minorHAnsi" w:eastAsiaTheme="minorEastAsia" w:hAnsiTheme="minorHAnsi" w:cstheme="minorBidi"/>
+          <w:color w:val="auto"/>
+          <w:sz w:val="22"/>
+          <w:szCs w:val="22"/>
+          <w:lang w:val="en-GB" w:eastAsia="ko-KR"/>
+        </w:rPr>
         <w:id w:val="626121391"/>
         <w:docPartObj>
           <w:docPartGallery w:val="Table of Contents"/>
@@ -455,14 +462,9 @@
       </w:sdtPr>
       <w:sdtEndPr>
         <w:rPr>
-          <w:rFonts w:asciiTheme="minorHAnsi" w:eastAsiaTheme="minorEastAsia" w:hAnsiTheme="minorHAnsi" w:cstheme="minorBidi"/>
           <w:b/>
           <w:bCs/>
           <w:noProof/>
-          <w:color w:val="auto"/>
-          <w:sz w:val="22"/>
-          <w:szCs w:val="22"/>
-          <w:lang w:val="en-GB" w:eastAsia="ko-KR"/>
         </w:rPr>
       </w:sdtEndPr>
       <w:sdtContent>
@@ -1135,19 +1137,144 @@
         <w:rPr>
           <w:rFonts w:ascii="Arial Nova" w:hAnsi="Arial Nova"/>
         </w:rPr>
-        <w:t xml:space="preserve">Sudoku is a logic-based number placement puzzle game. </w:t>
+        <w:t>Sudoku is a logic-based number placement puzzle game</w:t>
       </w:r>
       <w:r>
         <w:rPr>
           <w:rFonts w:ascii="Arial Nova" w:hAnsi="Arial Nova"/>
         </w:rPr>
-        <w:t>It usually consists of a 9x9 board containing 81 individual cells that need to be filled. The aim is to fill these cells with a number 1 to 9 with each cell containing a single integer. There are 3 constraints on the board that must be met, each row, each column and each 3x3 smaller box must contain the numbers from 1-9 only once. When a sudoku is created a number of the cells are pre-defined by the puzzle creator to ensure that the puzzle only has one unique solution</w:t>
+        <w:t xml:space="preserve"> that has grown in popularity since it first appeared in French newspapers in the late 19</w:t>
       </w:r>
       <w:r>
         <w:rPr>
           <w:rFonts w:ascii="Arial Nova" w:hAnsi="Arial Nova"/>
+          <w:vertAlign w:val="superscript"/>
+        </w:rPr>
+        <w:t>th</w:t>
+      </w:r>
+      <w:r>
+        <w:rPr>
+          <w:rFonts w:ascii="Arial Nova" w:hAnsi="Arial Nova"/>
+        </w:rPr>
+        <w:t xml:space="preserve"> century</w:t>
+      </w:r>
+      <w:r>
+        <w:rPr>
+          <w:rFonts w:ascii="Arial Nova" w:hAnsi="Arial Nova"/>
+        </w:rPr>
+        <w:t xml:space="preserve">. It usually consists of a 9x9 board containing 81 individual cells </w:t>
+      </w:r>
+      <w:r>
+        <w:rPr>
+          <w:rFonts w:ascii="Arial Nova" w:hAnsi="Arial Nova"/>
+        </w:rPr>
+        <w:t xml:space="preserve">which are further partitioned into 9 3x3 smaller boxes </w:t>
+      </w:r>
+      <w:r>
+        <w:rPr>
+          <w:rFonts w:ascii="Arial Nova" w:hAnsi="Arial Nova"/>
+        </w:rPr>
+        <w:t>that need to be filled. The aim is to fill these cells with a number 1 to 9 with each cell containing a single integer. There are 3 constraints on the board that must be met, each row, each column and each 3x3 smaller box must contain the numbers from 1-9 only once. When a sudoku is created a number of the cells are pre-defined by the puzzle creator to ensure that the puzzle only has one unique solution</w:t>
+      </w:r>
+      <w:r>
+        <w:rPr>
+          <w:rFonts w:ascii="Arial Nova" w:hAnsi="Arial Nova"/>
         </w:rPr>
         <w:t>. The difficulty of the puzzle is determined by the number of pre-filled cells in the grid, more is easier; less is harder.</w:t>
+      </w:r>
+    </w:p>
+    <w:p>
+      <w:pPr>
+        <w:rPr>
+          <w:rFonts w:ascii="Arial Nova" w:hAnsi="Arial Nova"/>
+        </w:rPr>
+      </w:pPr>
+      <w:r>
+        <w:rPr>
+          <w:rFonts w:ascii="Arial Nova" w:hAnsi="Arial Nova"/>
+        </w:rPr>
+        <w:t xml:space="preserve">There have been various algorithms implemented to solve </w:t>
+      </w:r>
+      <w:r>
+        <w:rPr>
+          <w:rFonts w:ascii="Arial Nova" w:hAnsi="Arial Nova"/>
+        </w:rPr>
+        <w:t>the Sudoku problem. The way a human solves the easier problems revolves around using the numbers already in the board and using logic to determine the missing numbers in each cell. When the problem becomes harder and requires the person to start guessing numbers, simple algorithms such as backtracking can be used to come to a solution in a shorter time than the human. The problem with the brute-force backtracking is the efficiency of the algorithm especially as the number of empty cells starts to increase as the Sudoku problem gets harder.</w:t>
+      </w:r>
+    </w:p>
+    <w:p>
+      <w:pPr>
+        <w:rPr>
+          <w:rFonts w:ascii="Arial Nova" w:hAnsi="Arial Nova"/>
+        </w:rPr>
+      </w:pPr>
+      <w:r>
+        <w:rPr>
+          <w:rFonts w:ascii="Arial Nova" w:hAnsi="Arial Nova"/>
+        </w:rPr>
+        <w:t>The answer to solve this efficiency problem could be the use of the stochastic algorithm optimization. Where backtracking searches through all the possible solutions to find the optimal result, stochasti</w:t>
+      </w:r>
+      <w:r>
+        <w:rPr>
+          <w:rFonts w:ascii="Arial Nova" w:hAnsi="Arial Nova"/>
+        </w:rPr>
+        <w:t>c algorithms can reduce the number of searches by stochastically iterating through the solution space for a puzzle only taking improvements to the potential solution. This allows the algorithm to move forward towards the optimal solution without having to check every possible outcome of the puzzle</w:t>
+      </w:r>
+      <w:r>
+        <w:rPr>
+          <w:rFonts w:ascii="Arial Nova" w:hAnsi="Arial Nova"/>
+        </w:rPr>
+        <w:t xml:space="preserve"> with the complexity of the problem being almost irrelevant to the efficiency of the algorithm.</w:t>
+      </w:r>
+    </w:p>
+    <w:p>
+      <w:pPr>
+        <w:rPr>
+          <w:rFonts w:ascii="Arial Nova" w:hAnsi="Arial Nova"/>
+        </w:rPr>
+      </w:pPr>
+      <w:r>
+        <w:rPr>
+          <w:rFonts w:ascii="Arial Nova" w:hAnsi="Arial Nova"/>
+        </w:rPr>
+        <w:t xml:space="preserve">The problem with all these algorithms is since all stochastic algorithms are different it can be very hard to tell which one is the most efficient to use on a Sudoku puzzle and more importantly are different algorithms better for different difficulties of problem. </w:t>
+      </w:r>
+      <w:r>
+        <w:rPr>
+          <w:rFonts w:ascii="Arial Nova" w:hAnsi="Arial Nova"/>
+        </w:rPr>
+        <w:t xml:space="preserve">On an easier puzzle a backtracking algorithm might be the most efficient as there are fewer empty cells and the backtracking can cycle through all the possibilities quicker than a stochastic algorithm can come to an optimum solution. However, the more complex problems might require a more efficient stochastic algorithm but its unclear which one is the best to choose. </w:t>
+      </w:r>
+    </w:p>
+    <w:p>
+      <w:pPr>
+        <w:rPr>
+          <w:rFonts w:ascii="Arial Nova" w:hAnsi="Arial Nova"/>
+        </w:rPr>
+      </w:pPr>
+      <w:r>
+        <w:rPr>
+          <w:rFonts w:ascii="Arial Nova" w:hAnsi="Arial Nova"/>
+        </w:rPr>
+        <w:t xml:space="preserve">This paper explores </w:t>
+      </w:r>
+      <w:r>
+        <w:rPr>
+          <w:rFonts w:ascii="Arial Nova" w:hAnsi="Arial Nova"/>
+        </w:rPr>
+        <w:t>a n</w:t>
+      </w:r>
+      <w:r>
+        <w:rPr>
+          <w:rFonts w:ascii="Arial Nova" w:hAnsi="Arial Nova"/>
+        </w:rPr>
+        <w:t xml:space="preserve">umber of the different stochastic algorithms that can be </w:t>
+      </w:r>
+      <w:r>
+        <w:rPr>
+          <w:rFonts w:ascii="Arial Nova" w:hAnsi="Arial Nova"/>
+        </w:rPr>
+        <w:t>employed to solve Sudoku problems along with backtracking to allow for a base brute-force case to also be examined alongside the more efficient algorithms. These can then be compared against each other in terms of their speed and number of iterations taken to reach the optimum solution. These can also be compared at a number of different difficulties of puzzle across a wide set of problems to ensure the comparison is as accurate as possible.</w:t>
       </w:r>
       <w:bookmarkStart w:id="1" w:name="_GoBack"/>
       <w:bookmarkEnd w:id="1"/>
@@ -1822,6 +1949,7 @@
     <w:lsdException w:name="HTML Sample" w:semiHidden="1" w:unhideWhenUsed="1"/>
     <w:lsdException w:name="HTML Typewriter" w:semiHidden="1" w:unhideWhenUsed="1"/>
     <w:lsdException w:name="HTML Variable" w:semiHidden="1" w:unhideWhenUsed="1"/>
+    <w:lsdException w:name="Normal Table" w:semiHidden="1" w:unhideWhenUsed="1"/>
     <w:lsdException w:name="annotation subject" w:semiHidden="1" w:unhideWhenUsed="1"/>
     <w:lsdException w:name="No List" w:semiHidden="1" w:unhideWhenUsed="1"/>
     <w:lsdException w:name="Outline List 1" w:semiHidden="1" w:unhideWhenUsed="1"/>
@@ -1868,8 +1996,10 @@
     <w:lsdException w:name="Table Subtle 2" w:semiHidden="1" w:unhideWhenUsed="1"/>
     <w:lsdException w:name="Table Web 1" w:semiHidden="1" w:unhideWhenUsed="1"/>
     <w:lsdException w:name="Table Web 2" w:semiHidden="1" w:unhideWhenUsed="1"/>
+    <w:lsdException w:name="Table Web 3" w:semiHidden="1" w:unhideWhenUsed="1"/>
     <w:lsdException w:name="Balloon Text" w:semiHidden="1" w:unhideWhenUsed="1"/>
     <w:lsdException w:name="Table Grid" w:uiPriority="39"/>
+    <w:lsdException w:name="Table Theme" w:semiHidden="1" w:unhideWhenUsed="1"/>
     <w:lsdException w:name="Placeholder Text" w:semiHidden="1"/>
     <w:lsdException w:name="No Spacing" w:uiPriority="1" w:qFormat="1"/>
     <w:lsdException w:name="Light Shading" w:uiPriority="60"/>
@@ -2497,7 +2627,7 @@
 </file>
 
 <file path=customXml/itemProps1.xml><?xml version="1.0" encoding="utf-8"?>
-<ds:datastoreItem xmlns:ds="http://schemas.openxmlformats.org/officeDocument/2006/customXml" ds:itemID="{DC0770BB-344D-46D7-ACE5-DD5A7F414EBE}">
+<ds:datastoreItem xmlns:ds="http://schemas.openxmlformats.org/officeDocument/2006/customXml" ds:itemID="{6BE73A34-3205-4FB1-A6A6-4EA75CDB4147}">
   <ds:schemaRefs>
     <ds:schemaRef ds:uri="http://schemas.openxmlformats.org/officeDocument/2006/bibliography"/>
   </ds:schemaRefs>

</xml_diff>

<commit_message>
disseration and sudoku gen changes
added background research plan to disseration document.
bug fixes to sudoku gen but not working yet
</commit_message>
<xml_diff>
--- a/documentation/Dissertation.docx
+++ b/documentation/Dissertation.docx
@@ -1276,217 +1276,421 @@
         </w:rPr>
         <w:t>employed to solve Sudoku problems along with backtracking to allow for a base brute-force case to also be examined alongside the more efficient algorithms. These can then be compared against each other in terms of their speed and number of iterations taken to reach the optimum solution. These can also be compared at a number of different difficulties of puzzle across a wide set of problems to ensure the comparison is as accurate as possible.</w:t>
       </w:r>
-      <w:bookmarkStart w:id="1" w:name="_GoBack"/>
+    </w:p>
+    <w:p>
+      <w:pPr>
+        <w:rPr>
+          <w:rFonts w:ascii="Arial Nova" w:hAnsi="Arial Nova"/>
+        </w:rPr>
+      </w:pPr>
+    </w:p>
+    <w:p>
+      <w:pPr>
+        <w:rPr>
+          <w:rFonts w:ascii="Arial Nova" w:hAnsi="Arial Nova"/>
+        </w:rPr>
+      </w:pPr>
+    </w:p>
+    <w:p/>
+    <w:p>
+      <w:pPr>
+        <w:rPr>
+          <w:sz w:val="32"/>
+          <w:szCs w:val="32"/>
+        </w:rPr>
+      </w:pPr>
+    </w:p>
+    <w:p>
+      <w:pPr>
+        <w:rPr>
+          <w:sz w:val="32"/>
+          <w:szCs w:val="32"/>
+        </w:rPr>
+      </w:pPr>
+    </w:p>
+    <w:p>
+      <w:pPr>
+        <w:rPr>
+          <w:sz w:val="32"/>
+          <w:szCs w:val="32"/>
+        </w:rPr>
+      </w:pPr>
+    </w:p>
+    <w:p>
+      <w:pPr>
+        <w:rPr>
+          <w:sz w:val="32"/>
+          <w:szCs w:val="32"/>
+        </w:rPr>
+      </w:pPr>
+    </w:p>
+    <w:p>
+      <w:pPr>
+        <w:rPr>
+          <w:sz w:val="32"/>
+          <w:szCs w:val="32"/>
+        </w:rPr>
+      </w:pPr>
+    </w:p>
+    <w:p>
+      <w:pPr>
+        <w:rPr>
+          <w:sz w:val="32"/>
+          <w:szCs w:val="32"/>
+        </w:rPr>
+      </w:pPr>
+    </w:p>
+    <w:p>
+      <w:pPr>
+        <w:rPr>
+          <w:sz w:val="32"/>
+          <w:szCs w:val="32"/>
+        </w:rPr>
+      </w:pPr>
+    </w:p>
+    <w:p>
+      <w:pPr>
+        <w:rPr>
+          <w:sz w:val="32"/>
+          <w:szCs w:val="32"/>
+        </w:rPr>
+      </w:pPr>
+    </w:p>
+    <w:p>
+      <w:pPr>
+        <w:rPr>
+          <w:sz w:val="32"/>
+          <w:szCs w:val="32"/>
+        </w:rPr>
+      </w:pPr>
+    </w:p>
+    <w:p>
+      <w:pPr>
+        <w:rPr>
+          <w:sz w:val="32"/>
+          <w:szCs w:val="32"/>
+        </w:rPr>
+      </w:pPr>
+    </w:p>
+    <w:p>
+      <w:pPr>
+        <w:rPr>
+          <w:sz w:val="32"/>
+          <w:szCs w:val="32"/>
+        </w:rPr>
+      </w:pPr>
+    </w:p>
+    <w:p>
+      <w:pPr>
+        <w:rPr>
+          <w:sz w:val="32"/>
+          <w:szCs w:val="32"/>
+        </w:rPr>
+      </w:pPr>
+    </w:p>
+    <w:p>
+      <w:pPr>
+        <w:rPr>
+          <w:sz w:val="32"/>
+          <w:szCs w:val="32"/>
+        </w:rPr>
+      </w:pPr>
+    </w:p>
+    <w:p>
+      <w:pPr>
+        <w:rPr>
+          <w:sz w:val="32"/>
+          <w:szCs w:val="32"/>
+        </w:rPr>
+      </w:pPr>
+    </w:p>
+    <w:p>
+      <w:pPr>
+        <w:rPr>
+          <w:sz w:val="32"/>
+          <w:szCs w:val="32"/>
+        </w:rPr>
+      </w:pPr>
+    </w:p>
+    <w:p>
+      <w:pPr>
+        <w:rPr>
+          <w:sz w:val="32"/>
+          <w:szCs w:val="32"/>
+        </w:rPr>
+      </w:pPr>
+    </w:p>
+    <w:p>
+      <w:pPr>
+        <w:rPr>
+          <w:sz w:val="32"/>
+          <w:szCs w:val="32"/>
+        </w:rPr>
+      </w:pPr>
+    </w:p>
+    <w:p>
+      <w:pPr>
+        <w:rPr>
+          <w:sz w:val="32"/>
+          <w:szCs w:val="32"/>
+        </w:rPr>
+      </w:pPr>
+    </w:p>
+    <w:p>
+      <w:pPr>
+        <w:rPr>
+          <w:sz w:val="32"/>
+          <w:szCs w:val="32"/>
+        </w:rPr>
+      </w:pPr>
+    </w:p>
+    <w:p>
+      <w:pPr>
+        <w:rPr>
+          <w:sz w:val="32"/>
+          <w:szCs w:val="32"/>
+        </w:rPr>
+      </w:pPr>
+    </w:p>
+    <w:p>
+      <w:pPr>
+        <w:rPr>
+          <w:sz w:val="32"/>
+          <w:szCs w:val="32"/>
+        </w:rPr>
+      </w:pPr>
+    </w:p>
+    <w:p>
+      <w:pPr>
+        <w:rPr>
+          <w:sz w:val="32"/>
+          <w:szCs w:val="32"/>
+        </w:rPr>
+      </w:pPr>
+    </w:p>
+    <w:p>
+      <w:pPr>
+        <w:rPr>
+          <w:sz w:val="32"/>
+          <w:szCs w:val="32"/>
+        </w:rPr>
+      </w:pPr>
+    </w:p>
+    <w:p>
+      <w:pPr>
+        <w:rPr>
+          <w:sz w:val="32"/>
+          <w:szCs w:val="32"/>
+        </w:rPr>
+      </w:pPr>
+    </w:p>
+    <w:p>
+      <w:pPr>
+        <w:pStyle w:val="Heading1"/>
+      </w:pPr>
+      <w:bookmarkStart w:id="1" w:name="_Toc31888211"/>
+      <w:r>
+        <w:lastRenderedPageBreak/>
+        <w:t>2 Aims and Objectives</w:t>
+      </w:r>
       <w:bookmarkEnd w:id="1"/>
     </w:p>
-    <w:p>
-      <w:pPr>
-        <w:rPr>
-          <w:rFonts w:ascii="Arial Nova" w:hAnsi="Arial Nova"/>
-        </w:rPr>
-      </w:pPr>
-    </w:p>
-    <w:p>
-      <w:pPr>
-        <w:rPr>
-          <w:rFonts w:ascii="Arial Nova" w:hAnsi="Arial Nova"/>
-        </w:rPr>
-      </w:pPr>
-    </w:p>
     <w:p/>
     <w:p>
       <w:pPr>
         <w:rPr>
-          <w:sz w:val="32"/>
-          <w:szCs w:val="32"/>
-        </w:rPr>
-      </w:pPr>
-    </w:p>
-    <w:p>
-      <w:pPr>
-        <w:rPr>
-          <w:sz w:val="32"/>
-          <w:szCs w:val="32"/>
-        </w:rPr>
-      </w:pPr>
-    </w:p>
-    <w:p>
-      <w:pPr>
-        <w:rPr>
-          <w:sz w:val="32"/>
-          <w:szCs w:val="32"/>
-        </w:rPr>
-      </w:pPr>
-    </w:p>
-    <w:p>
-      <w:pPr>
-        <w:rPr>
-          <w:sz w:val="32"/>
-          <w:szCs w:val="32"/>
-        </w:rPr>
-      </w:pPr>
-    </w:p>
-    <w:p>
-      <w:pPr>
-        <w:rPr>
-          <w:sz w:val="32"/>
-          <w:szCs w:val="32"/>
-        </w:rPr>
-      </w:pPr>
-    </w:p>
-    <w:p>
-      <w:pPr>
-        <w:rPr>
-          <w:sz w:val="32"/>
-          <w:szCs w:val="32"/>
-        </w:rPr>
-      </w:pPr>
-    </w:p>
-    <w:p>
-      <w:pPr>
-        <w:rPr>
-          <w:sz w:val="32"/>
-          <w:szCs w:val="32"/>
-        </w:rPr>
-      </w:pPr>
-    </w:p>
-    <w:p>
-      <w:pPr>
-        <w:rPr>
-          <w:sz w:val="32"/>
-          <w:szCs w:val="32"/>
-        </w:rPr>
-      </w:pPr>
-    </w:p>
-    <w:p>
-      <w:pPr>
-        <w:rPr>
-          <w:sz w:val="32"/>
-          <w:szCs w:val="32"/>
-        </w:rPr>
-      </w:pPr>
-    </w:p>
-    <w:p>
-      <w:pPr>
-        <w:rPr>
-          <w:sz w:val="32"/>
-          <w:szCs w:val="32"/>
-        </w:rPr>
-      </w:pPr>
-    </w:p>
-    <w:p>
-      <w:pPr>
-        <w:rPr>
-          <w:sz w:val="32"/>
-          <w:szCs w:val="32"/>
-        </w:rPr>
-      </w:pPr>
-    </w:p>
-    <w:p>
-      <w:pPr>
-        <w:rPr>
-          <w:sz w:val="32"/>
-          <w:szCs w:val="32"/>
-        </w:rPr>
-      </w:pPr>
-    </w:p>
-    <w:p>
-      <w:pPr>
-        <w:rPr>
-          <w:sz w:val="32"/>
-          <w:szCs w:val="32"/>
-        </w:rPr>
-      </w:pPr>
-    </w:p>
-    <w:p>
-      <w:pPr>
-        <w:rPr>
-          <w:sz w:val="32"/>
-          <w:szCs w:val="32"/>
-        </w:rPr>
-      </w:pPr>
-    </w:p>
-    <w:p>
-      <w:pPr>
-        <w:rPr>
-          <w:sz w:val="32"/>
-          <w:szCs w:val="32"/>
-        </w:rPr>
-      </w:pPr>
-    </w:p>
-    <w:p>
-      <w:pPr>
-        <w:rPr>
-          <w:sz w:val="32"/>
-          <w:szCs w:val="32"/>
-        </w:rPr>
-      </w:pPr>
-    </w:p>
-    <w:p>
-      <w:pPr>
-        <w:rPr>
-          <w:sz w:val="32"/>
-          <w:szCs w:val="32"/>
-        </w:rPr>
-      </w:pPr>
-    </w:p>
-    <w:p>
-      <w:pPr>
-        <w:rPr>
-          <w:sz w:val="32"/>
-          <w:szCs w:val="32"/>
-        </w:rPr>
-      </w:pPr>
-    </w:p>
-    <w:p>
-      <w:pPr>
-        <w:rPr>
-          <w:sz w:val="32"/>
-          <w:szCs w:val="32"/>
-        </w:rPr>
-      </w:pPr>
-    </w:p>
-    <w:p>
-      <w:pPr>
-        <w:rPr>
-          <w:sz w:val="32"/>
-          <w:szCs w:val="32"/>
-        </w:rPr>
-      </w:pPr>
-    </w:p>
-    <w:p>
-      <w:pPr>
-        <w:rPr>
-          <w:sz w:val="32"/>
-          <w:szCs w:val="32"/>
-        </w:rPr>
-      </w:pPr>
-    </w:p>
-    <w:p>
-      <w:pPr>
-        <w:rPr>
-          <w:sz w:val="32"/>
-          <w:szCs w:val="32"/>
-        </w:rPr>
-      </w:pPr>
-    </w:p>
-    <w:p>
-      <w:pPr>
-        <w:rPr>
-          <w:sz w:val="32"/>
-          <w:szCs w:val="32"/>
-        </w:rPr>
-      </w:pPr>
-    </w:p>
-    <w:p>
-      <w:pPr>
-        <w:pStyle w:val="Heading1"/>
-      </w:pPr>
-      <w:bookmarkStart w:id="2" w:name="_Toc31888211"/>
-      <w:r>
-        <w:t>2 Aims and Objectives</w:t>
-      </w:r>
-      <w:bookmarkEnd w:id="2"/>
+          <w:rFonts w:ascii="Arial Nova" w:hAnsi="Arial Nova"/>
+        </w:rPr>
+      </w:pPr>
+      <w:r>
+        <w:rPr>
+          <w:rFonts w:ascii="Arial Nova" w:hAnsi="Arial Nova"/>
+        </w:rPr>
+        <w:t>Aim:</w:t>
+      </w:r>
+      <w:r>
+        <w:rPr>
+          <w:rFonts w:ascii="Arial Nova" w:hAnsi="Arial Nova"/>
+        </w:rPr>
+        <w:t xml:space="preserve"> To explore backtracking, stochastic and constraint satisfaction problem sudoku solving algorithms and compare and contrast them using a range of difficulty of puzzles.</w:t>
+      </w:r>
+    </w:p>
+    <w:p>
+      <w:pPr>
+        <w:rPr>
+          <w:rFonts w:ascii="Arial Nova" w:hAnsi="Arial Nova"/>
+        </w:rPr>
+      </w:pPr>
+    </w:p>
+    <w:p>
+      <w:pPr>
+        <w:rPr>
+          <w:rFonts w:ascii="Arial Nova" w:hAnsi="Arial Nova"/>
+        </w:rPr>
+      </w:pPr>
+      <w:r>
+        <w:rPr>
+          <w:rFonts w:ascii="Arial Nova" w:hAnsi="Arial Nova"/>
+        </w:rPr>
+        <w:t>Objectives:</w:t>
+      </w:r>
+    </w:p>
+    <w:p>
+      <w:pPr>
+        <w:pStyle w:val="ListParagraph"/>
+        <w:numPr>
+          <w:ilvl w:val="0"/>
+          <w:numId w:val="3"/>
+        </w:numPr>
+        <w:cnfStyle w:val="001000100000" w:firstRow="0" w:lastRow="0" w:firstColumn="1" w:lastColumn="0" w:oddVBand="0" w:evenVBand="0" w:oddHBand="1" w:evenHBand="0" w:firstRowFirstColumn="0" w:firstRowLastColumn="0" w:lastRowFirstColumn="0" w:lastRowLastColumn="0"/>
+        <w:rPr>
+          <w:rFonts w:ascii="Arial Nova" w:hAnsi="Arial Nova"/>
+          <w:b/>
+          <w:bCs/>
+        </w:rPr>
+      </w:pPr>
+      <w:r>
+        <w:rPr>
+          <w:rFonts w:ascii="Arial Nova" w:hAnsi="Arial Nova"/>
+        </w:rPr>
+        <w:t>Explore current methods of sudoku solving and select three</w:t>
+      </w:r>
+    </w:p>
+    <w:p>
+      <w:pPr>
+        <w:pStyle w:val="ListParagraph"/>
+        <w:cnfStyle w:val="001000100000" w:firstRow="0" w:lastRow="0" w:firstColumn="1" w:lastColumn="0" w:oddVBand="0" w:evenVBand="0" w:oddHBand="1" w:evenHBand="0" w:firstRowFirstColumn="0" w:firstRowLastColumn="0" w:lastRowFirstColumn="0" w:lastRowLastColumn="0"/>
+        <w:rPr>
+          <w:rFonts w:ascii="Arial Nova" w:hAnsi="Arial Nova"/>
+          <w:b/>
+          <w:bCs/>
+        </w:rPr>
+      </w:pPr>
+    </w:p>
+    <w:p>
+      <w:pPr>
+        <w:pStyle w:val="ListParagraph"/>
+        <w:numPr>
+          <w:ilvl w:val="0"/>
+          <w:numId w:val="3"/>
+        </w:numPr>
+        <w:rPr>
+          <w:rFonts w:ascii="Arial Nova" w:hAnsi="Arial Nova"/>
+        </w:rPr>
+      </w:pPr>
+      <w:r>
+        <w:rPr>
+          <w:rFonts w:ascii="Arial Nova" w:hAnsi="Arial Nova"/>
+        </w:rPr>
+        <w:t>Develop test bed to allow comparison of algorithms</w:t>
+      </w:r>
+    </w:p>
+    <w:p>
+      <w:pPr>
+        <w:pStyle w:val="ListParagraph"/>
+        <w:rPr>
+          <w:rFonts w:ascii="Arial Nova" w:hAnsi="Arial Nova"/>
+        </w:rPr>
+      </w:pPr>
+    </w:p>
+    <w:p>
+      <w:pPr>
+        <w:pStyle w:val="ListParagraph"/>
+        <w:numPr>
+          <w:ilvl w:val="0"/>
+          <w:numId w:val="3"/>
+        </w:numPr>
+        <w:rPr>
+          <w:rFonts w:ascii="Arial Nova" w:hAnsi="Arial Nova"/>
+        </w:rPr>
+      </w:pPr>
+      <w:r>
+        <w:rPr>
+          <w:rFonts w:ascii="Arial Nova" w:hAnsi="Arial Nova"/>
+        </w:rPr>
+        <w:t>Establish test data for comparison of algorithms</w:t>
+      </w:r>
+    </w:p>
+    <w:p>
+      <w:pPr>
+        <w:pStyle w:val="ListParagraph"/>
+        <w:rPr>
+          <w:rFonts w:ascii="Arial Nova" w:hAnsi="Arial Nova"/>
+        </w:rPr>
+      </w:pPr>
+    </w:p>
+    <w:p>
+      <w:pPr>
+        <w:pStyle w:val="ListParagraph"/>
+        <w:numPr>
+          <w:ilvl w:val="0"/>
+          <w:numId w:val="3"/>
+        </w:numPr>
+        <w:rPr>
+          <w:rFonts w:ascii="Arial Nova" w:hAnsi="Arial Nova"/>
+        </w:rPr>
+      </w:pPr>
+      <w:r>
+        <w:rPr>
+          <w:rFonts w:ascii="Arial Nova" w:hAnsi="Arial Nova"/>
+        </w:rPr>
+        <w:t>Implement algorithms into the test bed</w:t>
+      </w:r>
+    </w:p>
+    <w:p>
+      <w:pPr>
+        <w:pStyle w:val="ListParagraph"/>
+        <w:rPr>
+          <w:rFonts w:ascii="Arial Nova" w:hAnsi="Arial Nova"/>
+        </w:rPr>
+      </w:pPr>
+      <w:r>
+        <w:rPr>
+          <w:rFonts w:ascii="Arial Nova" w:hAnsi="Arial Nova"/>
+        </w:rPr>
+        <w:tab/>
+      </w:r>
+    </w:p>
+    <w:p>
+      <w:pPr>
+        <w:pStyle w:val="ListParagraph"/>
+        <w:numPr>
+          <w:ilvl w:val="0"/>
+          <w:numId w:val="3"/>
+        </w:numPr>
+        <w:rPr>
+          <w:rFonts w:ascii="Arial Nova" w:hAnsi="Arial Nova"/>
+        </w:rPr>
+      </w:pPr>
+      <w:r>
+        <w:rPr>
+          <w:rFonts w:ascii="Arial Nova" w:hAnsi="Arial Nova"/>
+        </w:rPr>
+        <w:t>Evaluate implemented sudoku algorithms at multiple complexities</w:t>
+      </w:r>
+    </w:p>
+    <w:p>
+      <w:pPr>
+        <w:pStyle w:val="ListParagraph"/>
+        <w:rPr>
+          <w:rFonts w:ascii="Arial Nova" w:hAnsi="Arial Nova"/>
+        </w:rPr>
+      </w:pPr>
+    </w:p>
+    <w:p>
+      <w:pPr>
+        <w:pStyle w:val="ListParagraph"/>
+        <w:numPr>
+          <w:ilvl w:val="0"/>
+          <w:numId w:val="3"/>
+        </w:numPr>
+      </w:pPr>
+      <w:r>
+        <w:rPr>
+          <w:rFonts w:ascii="Arial Nova" w:hAnsi="Arial Nova"/>
+        </w:rPr>
+        <w:t>Explore state of the art sudoku solving tools and evaluate selection</w:t>
+      </w:r>
     </w:p>
     <w:p/>
     <w:p/>
@@ -1506,6 +1710,434 @@
     <w:p/>
     <w:p/>
     <w:p/>
+    <w:p>
+      <w:pPr>
+        <w:pStyle w:val="Heading1"/>
+      </w:pPr>
+      <w:bookmarkStart w:id="2" w:name="_Toc31888212"/>
+      <w:r>
+        <w:lastRenderedPageBreak/>
+        <w:t>3 Background Research</w:t>
+      </w:r>
+      <w:bookmarkEnd w:id="2"/>
+    </w:p>
+    <w:p/>
+    <w:p/>
+    <w:p>
+      <w:pPr>
+        <w:rPr>
+          <w:rFonts w:ascii="Arial Nova" w:hAnsi="Arial Nova"/>
+        </w:rPr>
+      </w:pPr>
+      <w:r>
+        <w:rPr>
+          <w:rFonts w:ascii="Arial Nova" w:hAnsi="Arial Nova"/>
+        </w:rPr>
+        <w:t xml:space="preserve">Explaination of all types of algorithm as well as explaination of how ones that will be implemented will be. </w:t>
+      </w:r>
+    </w:p>
+    <w:p>
+      <w:pPr>
+        <w:rPr>
+          <w:rFonts w:ascii="Arial Nova" w:hAnsi="Arial Nova"/>
+        </w:rPr>
+      </w:pPr>
+      <w:r>
+        <w:rPr>
+          <w:rFonts w:ascii="Arial Nova" w:hAnsi="Arial Nova"/>
+        </w:rPr>
+        <w:t xml:space="preserve">Talk about generating sudoku and the steps that have to be completed for this to occur: </w:t>
+      </w:r>
+    </w:p>
+    <w:p>
+      <w:pPr>
+        <w:rPr>
+          <w:rFonts w:ascii="Arial Nova" w:hAnsi="Arial Nova"/>
+        </w:rPr>
+      </w:pPr>
+      <w:r>
+        <w:rPr>
+          <w:rFonts w:ascii="Arial Nova" w:hAnsi="Arial Nova"/>
+        </w:rPr>
+        <w:t>Get completed board and remove cells checking that there is still one solution.</w:t>
+      </w:r>
+    </w:p>
+    <w:p>
+      <w:pPr>
+        <w:rPr>
+          <w:rFonts w:ascii="Arial Nova" w:hAnsi="Arial Nova"/>
+        </w:rPr>
+      </w:pPr>
+      <w:r>
+        <w:rPr>
+          <w:rFonts w:ascii="Arial Nova" w:hAnsi="Arial Nova"/>
+        </w:rPr>
+        <w:t>Research into how information will be displayed at the end and comparisons done (GUI?)</w:t>
+      </w:r>
+    </w:p>
+    <w:p>
+      <w:pPr>
+        <w:rPr>
+          <w:rFonts w:ascii="Arial Nova" w:hAnsi="Arial Nova"/>
+        </w:rPr>
+      </w:pPr>
+    </w:p>
+    <w:p>
+      <w:pPr>
+        <w:rPr>
+          <w:rFonts w:ascii="Arial Nova" w:hAnsi="Arial Nova"/>
+        </w:rPr>
+      </w:pPr>
+      <w:r>
+        <w:rPr>
+          <w:rFonts w:ascii="Arial Nova" w:hAnsi="Arial Nova"/>
+        </w:rPr>
+        <w:t xml:space="preserve">Big Emphasis on how similar systems implement their algorithms and how they do their comparisons. How they are all linked together and how mine differs from that. Also show how they display their data at the end and how I intend on doing it. </w:t>
+      </w:r>
+    </w:p>
+    <w:p>
+      <w:pPr>
+        <w:rPr>
+          <w:rFonts w:ascii="Arial Nova" w:hAnsi="Arial Nova"/>
+        </w:rPr>
+      </w:pPr>
+      <w:r>
+        <w:rPr>
+          <w:rFonts w:ascii="Arial Nova" w:hAnsi="Arial Nova"/>
+        </w:rPr>
+        <w:t xml:space="preserve">Look into using images of sudoku puzzle to explain stochastic. Potentially create own puzzle and annotate it to avoid having to reference as much </w:t>
+      </w:r>
+    </w:p>
+    <w:p>
+      <w:pPr>
+        <w:rPr>
+          <w:rFonts w:ascii="Arial Nova" w:hAnsi="Arial Nova"/>
+        </w:rPr>
+      </w:pPr>
+      <w:r>
+        <w:rPr>
+          <w:rFonts w:ascii="Arial Nova" w:hAnsi="Arial Nova"/>
+        </w:rPr>
+        <w:t xml:space="preserve"> </w:t>
+      </w:r>
+    </w:p>
+    <w:p>
+      <w:pPr>
+        <w:rPr>
+          <w:rFonts w:ascii="Arial Nova" w:hAnsi="Arial Nova"/>
+        </w:rPr>
+      </w:pPr>
+    </w:p>
+    <w:p>
+      <w:pPr>
+        <w:rPr>
+          <w:rFonts w:ascii="Arial Nova" w:hAnsi="Arial Nova"/>
+        </w:rPr>
+      </w:pPr>
+    </w:p>
+    <w:p/>
+    <w:p>
+      <w:pPr>
+        <w:rPr>
+          <w:rFonts w:ascii="Arial Nova" w:hAnsi="Arial Nova"/>
+        </w:rPr>
+      </w:pPr>
+      <w:r>
+        <w:rPr>
+          <w:rFonts w:ascii="Arial Nova" w:hAnsi="Arial Nova"/>
+        </w:rPr>
+        <w:t>Backtracking:</w:t>
+      </w:r>
+    </w:p>
+    <w:p>
+      <w:pPr>
+        <w:rPr>
+          <w:rFonts w:ascii="Arial Nova" w:hAnsi="Arial Nova"/>
+        </w:rPr>
+      </w:pPr>
+      <w:r>
+        <w:rPr>
+          <w:rFonts w:ascii="Arial Nova" w:hAnsi="Arial Nova"/>
+        </w:rPr>
+        <w:t>With / without recursion</w:t>
+      </w:r>
+    </w:p>
+    <w:p>
+      <w:pPr>
+        <w:rPr>
+          <w:rFonts w:ascii="Arial Nova" w:hAnsi="Arial Nova"/>
+        </w:rPr>
+      </w:pPr>
+    </w:p>
+    <w:p>
+      <w:pPr>
+        <w:rPr>
+          <w:rFonts w:ascii="Arial Nova" w:hAnsi="Arial Nova"/>
+        </w:rPr>
+      </w:pPr>
+      <w:r>
+        <w:rPr>
+          <w:rFonts w:ascii="Arial Nova" w:hAnsi="Arial Nova"/>
+        </w:rPr>
+        <w:t>Stochastic:</w:t>
+      </w:r>
+    </w:p>
+    <w:p>
+      <w:pPr>
+        <w:rPr>
+          <w:rFonts w:ascii="Arial Nova" w:hAnsi="Arial Nova"/>
+        </w:rPr>
+      </w:pPr>
+      <w:r>
+        <w:rPr>
+          <w:rFonts w:ascii="Arial Nova" w:hAnsi="Arial Nova"/>
+        </w:rPr>
+        <w:t xml:space="preserve">Simulated annealing </w:t>
+      </w:r>
+    </w:p>
+    <w:p>
+      <w:pPr>
+        <w:rPr>
+          <w:rFonts w:ascii="Arial Nova" w:hAnsi="Arial Nova"/>
+        </w:rPr>
+      </w:pPr>
+      <w:r>
+        <w:rPr>
+          <w:rFonts w:ascii="Arial Nova" w:hAnsi="Arial Nova"/>
+        </w:rPr>
+        <w:t xml:space="preserve">Genetic </w:t>
+      </w:r>
+    </w:p>
+    <w:p>
+      <w:pPr>
+        <w:rPr>
+          <w:rFonts w:ascii="Arial Nova" w:hAnsi="Arial Nova"/>
+        </w:rPr>
+      </w:pPr>
+      <w:r>
+        <w:rPr>
+          <w:rFonts w:ascii="Arial Nova" w:hAnsi="Arial Nova"/>
+        </w:rPr>
+        <w:t>3</w:t>
+      </w:r>
+      <w:r>
+        <w:rPr>
+          <w:rFonts w:ascii="Arial Nova" w:hAnsi="Arial Nova"/>
+          <w:vertAlign w:val="superscript"/>
+        </w:rPr>
+        <w:t>rd</w:t>
+      </w:r>
+      <w:r>
+        <w:rPr>
+          <w:rFonts w:ascii="Arial Nova" w:hAnsi="Arial Nova"/>
+        </w:rPr>
+        <w:t xml:space="preserve"> algorithm - </w:t>
+      </w:r>
+    </w:p>
+    <w:p>
+      <w:pPr>
+        <w:rPr>
+          <w:rFonts w:ascii="Arial Nova" w:hAnsi="Arial Nova"/>
+        </w:rPr>
+      </w:pPr>
+    </w:p>
+    <w:p>
+      <w:pPr>
+        <w:rPr>
+          <w:rFonts w:ascii="Arial Nova" w:hAnsi="Arial Nova"/>
+        </w:rPr>
+      </w:pPr>
+      <w:r>
+        <w:rPr>
+          <w:rFonts w:ascii="Arial Nova" w:hAnsi="Arial Nova"/>
+        </w:rPr>
+        <w:t xml:space="preserve">Constraint Problem </w:t>
+      </w:r>
+    </w:p>
+    <w:p>
+      <w:pPr>
+        <w:rPr>
+          <w:rFonts w:ascii="Arial Nova" w:hAnsi="Arial Nova"/>
+        </w:rPr>
+      </w:pPr>
+      <w:r>
+        <w:rPr>
+          <w:rFonts w:ascii="Arial Nova" w:hAnsi="Arial Nova"/>
+        </w:rPr>
+        <w:t>Introduce concept but probably won</w:t>
+      </w:r>
+      <w:r>
+        <w:rPr>
+          <w:rFonts w:ascii="Arial Nova" w:hAnsi="Arial Nova"/>
+        </w:rPr>
+        <w:t>’</w:t>
+      </w:r>
+      <w:r>
+        <w:rPr>
+          <w:rFonts w:ascii="Arial Nova" w:hAnsi="Arial Nova"/>
+        </w:rPr>
+        <w:t xml:space="preserve">t be implemented </w:t>
+      </w:r>
+    </w:p>
+    <w:p/>
+    <w:p>
+      <w:pPr>
+        <w:rPr>
+          <w:rFonts w:ascii="Arial Nova" w:hAnsi="Arial Nova"/>
+        </w:rPr>
+      </w:pPr>
+      <w:r>
+        <w:rPr>
+          <w:rFonts w:ascii="Arial Nova" w:hAnsi="Arial Nova"/>
+        </w:rPr>
+        <w:t>Implementation Technologies:</w:t>
+      </w:r>
+      <w:r>
+        <w:rPr>
+          <w:rFonts w:ascii="Arial Nova" w:hAnsi="Arial Nova"/>
+        </w:rPr>
+        <w:br/>
+      </w:r>
+    </w:p>
+    <w:p>
+      <w:pPr>
+        <w:rPr>
+          <w:rFonts w:ascii="Arial Nova" w:hAnsi="Arial Nova"/>
+        </w:rPr>
+      </w:pPr>
+      <w:r>
+        <w:rPr>
+          <w:rFonts w:ascii="Arial Nova" w:hAnsi="Arial Nova"/>
+        </w:rPr>
+        <w:t>Visual studio code – good python integration, easy to use</w:t>
+      </w:r>
+    </w:p>
+    <w:p>
+      <w:pPr>
+        <w:rPr>
+          <w:rFonts w:ascii="Arial Nova" w:hAnsi="Arial Nova"/>
+        </w:rPr>
+      </w:pPr>
+      <w:r>
+        <w:rPr>
+          <w:rFonts w:ascii="Arial Nova" w:hAnsi="Arial Nova"/>
+        </w:rPr>
+        <w:t>Different programming language options:</w:t>
+      </w:r>
+    </w:p>
+    <w:p>
+      <w:pPr>
+        <w:rPr>
+          <w:rFonts w:ascii="Arial Nova" w:hAnsi="Arial Nova"/>
+        </w:rPr>
+      </w:pPr>
+      <w:r>
+        <w:rPr>
+          <w:rFonts w:ascii="Arial Nova" w:hAnsi="Arial Nova"/>
+        </w:rPr>
+        <w:lastRenderedPageBreak/>
+        <w:t>Java – wanted to learn something new with my project</w:t>
+      </w:r>
+    </w:p>
+    <w:p>
+      <w:pPr>
+        <w:rPr>
+          <w:rFonts w:ascii="Arial Nova" w:hAnsi="Arial Nova"/>
+        </w:rPr>
+      </w:pPr>
+      <w:r>
+        <w:rPr>
+          <w:rFonts w:ascii="Arial Nova" w:hAnsi="Arial Nova"/>
+        </w:rPr>
+        <w:t>C++ - very good as very fast and allows for more accurate time taken readings, libraries for algorithms not great</w:t>
+      </w:r>
+    </w:p>
+    <w:p>
+      <w:pPr>
+        <w:rPr>
+          <w:rFonts w:ascii="Arial Nova" w:hAnsi="Arial Nova"/>
+        </w:rPr>
+      </w:pPr>
+      <w:r>
+        <w:rPr>
+          <w:rFonts w:ascii="Arial Nova" w:hAnsi="Arial Nova"/>
+        </w:rPr>
+        <w:t xml:space="preserve">Python – one area of interest for me is data analysis and python is used for this. Have used it briefly </w:t>
+      </w:r>
+      <w:r>
+        <w:rPr>
+          <w:rFonts w:ascii="Arial Nova" w:hAnsi="Arial Nova"/>
+        </w:rPr>
+        <w:t>for a small project so not starting from nothing. Since used for data analysis as really good libraries for stochastic algorithms allowing programming to take less time and is guaranteed to work.</w:t>
+      </w:r>
+    </w:p>
+    <w:p>
+      <w:pPr>
+        <w:rPr>
+          <w:rFonts w:ascii="Arial Nova" w:hAnsi="Arial Nova"/>
+        </w:rPr>
+      </w:pPr>
+      <w:r>
+        <w:rPr>
+          <w:rFonts w:ascii="Arial Nova" w:hAnsi="Arial Nova"/>
+        </w:rPr>
+        <w:t>C – too low level for what I want to do.</w:t>
+      </w:r>
+      <w:r>
+        <w:rPr>
+          <w:rFonts w:ascii="Arial Nova" w:hAnsi="Arial Nova"/>
+        </w:rPr>
+        <w:t xml:space="preserve"> Algorithms hard to implement from scratch</w:t>
+      </w:r>
+      <w:bookmarkStart w:id="3" w:name="_GoBack"/>
+      <w:bookmarkEnd w:id="3"/>
+    </w:p>
+    <w:p>
+      <w:pPr>
+        <w:rPr>
+          <w:rFonts w:ascii="Arial Nova" w:hAnsi="Arial Nova"/>
+        </w:rPr>
+      </w:pPr>
+      <w:r>
+        <w:rPr>
+          <w:rFonts w:ascii="Arial Nova" w:hAnsi="Arial Nova"/>
+        </w:rPr>
+        <w:t>Existing systems:</w:t>
+      </w:r>
+    </w:p>
+    <w:p>
+      <w:pPr>
+        <w:rPr>
+          <w:rFonts w:ascii="Arial Nova" w:hAnsi="Arial Nova"/>
+        </w:rPr>
+      </w:pPr>
+      <w:r>
+        <w:rPr>
+          <w:rFonts w:ascii="Arial Nova" w:hAnsi="Arial Nova"/>
+        </w:rPr>
+        <w:t>Use links in plan document to github comparing algorithms but in C++ and does not compare the same ones that I am doing.</w:t>
+      </w:r>
+    </w:p>
+    <w:p>
+      <w:pPr>
+        <w:rPr>
+          <w:rFonts w:ascii="Arial Nova" w:hAnsi="Arial Nova"/>
+        </w:rPr>
+      </w:pPr>
+      <w:r>
+        <w:rPr>
+          <w:rFonts w:ascii="Arial Nova" w:hAnsi="Arial Nova"/>
+        </w:rPr>
+        <w:t>Look for more similar systems – research paper comparing stochastic algorithms but not with backtracking at different difficulties of puzzle.</w:t>
+      </w:r>
+    </w:p>
+    <w:p>
+      <w:pPr>
+        <w:rPr>
+          <w:rFonts w:ascii="Arial Nova" w:hAnsi="Arial Nova"/>
+        </w:rPr>
+      </w:pPr>
+    </w:p>
     <w:p/>
     <w:p/>
     <w:p/>
@@ -1516,18 +2148,6 @@
     <w:p/>
     <w:p/>
     <w:p/>
-    <w:p/>
-    <w:p/>
-    <w:p>
-      <w:pPr>
-        <w:pStyle w:val="Heading1"/>
-      </w:pPr>
-      <w:bookmarkStart w:id="3" w:name="_Toc31888212"/>
-      <w:r>
-        <w:t>3 Background Research</w:t>
-      </w:r>
-      <w:bookmarkEnd w:id="3"/>
-    </w:p>
     <w:p>
       <w:pPr>
         <w:rPr>
@@ -1537,9 +2157,6 @@
           <w:szCs w:val="32"/>
         </w:rPr>
       </w:pPr>
-      <w:r>
-        <w:br w:type="page"/>
-      </w:r>
     </w:p>
     <w:p>
       <w:pPr>
@@ -1547,7 +2164,6 @@
       </w:pPr>
       <w:bookmarkStart w:id="4" w:name="_Toc31888213"/>
       <w:r>
-        <w:lastRenderedPageBreak/>
         <w:t>4 Methodology</w:t>
       </w:r>
       <w:bookmarkEnd w:id="4"/>
@@ -1628,6 +2244,7 @@
       <w:bookmarkEnd w:id="7"/>
     </w:p>
     <w:sectPr>
+      <w:footerReference w:type="default" r:id="rId8"/>
       <w:pgSz w:w="11906" w:h="16838"/>
       <w:pgMar w:top="1440" w:right="1440" w:bottom="1440" w:left="1440" w:header="708" w:footer="708" w:gutter="0"/>
       <w:cols w:space="708"/>
@@ -1635,6 +2252,109 @@
     </w:sectPr>
   </w:body>
 </w:document>
+</file>
+
+<file path=word/endnotes.xml><?xml version="1.0" encoding="utf-8"?>
+<w:endnotes xmlns:wpc="http://schemas.microsoft.com/office/word/2010/wordprocessingCanvas" xmlns:cx="http://schemas.microsoft.com/office/drawing/2014/chartex" xmlns:cx1="http://schemas.microsoft.com/office/drawing/2015/9/8/chartex" xmlns:cx2="http://schemas.microsoft.com/office/drawing/2015/10/21/chartex" xmlns:cx3="http://schemas.microsoft.com/office/drawing/2016/5/9/chartex" xmlns:cx4="http://schemas.microsoft.com/office/drawing/2016/5/10/chartex" xmlns:cx5="http://schemas.microsoft.com/office/drawing/2016/5/11/chartex" xmlns:cx6="http://schemas.microsoft.com/office/drawing/2016/5/12/chartex" xmlns:cx7="http://schemas.microsoft.com/office/drawing/2016/5/13/chartex" xmlns:cx8="http://schemas.microsoft.com/office/drawing/2016/5/14/chartex" xmlns:mc="http://schemas.openxmlformats.org/markup-compatibility/2006" xmlns:aink="http://schemas.microsoft.com/office/drawing/2016/ink" xmlns:am3d="http://schemas.microsoft.com/office/drawing/2017/model3d" xmlns:o="urn:schemas-microsoft-com:office:office" xmlns:r="http://schemas.openxmlformats.org/officeDocument/2006/relationships" xmlns:m="http://schemas.openxmlformats.org/officeDocument/2006/math" xmlns:v="urn:schemas-microsoft-com:vml" xmlns:wp14="http://schemas.microsoft.com/office/word/2010/wordprocessingDrawing" xmlns:wp="http://schemas.openxmlformats.org/drawingml/2006/wordprocessingDrawing" xmlns:w10="urn:schemas-microsoft-com:office:word" xmlns:w="http://schemas.openxmlformats.org/wordprocessingml/2006/main" xmlns:w14="http://schemas.microsoft.com/office/word/2010/wordml" xmlns:w15="http://schemas.microsoft.com/office/word/2012/wordml" xmlns:w16cid="http://schemas.microsoft.com/office/word/2016/wordml/cid" xmlns:w16se="http://schemas.microsoft.com/office/word/2015/wordml/symex" xmlns:wpg="http://schemas.microsoft.com/office/word/2010/wordprocessingGroup" xmlns:wpi="http://schemas.microsoft.com/office/word/2010/wordprocessingInk" xmlns:wne="http://schemas.microsoft.com/office/word/2006/wordml" xmlns:wps="http://schemas.microsoft.com/office/word/2010/wordprocessingShape" mc:Ignorable="w14 w15 w16se w16cid wp14">
+  <w:endnote w:type="separator" w:id="-1">
+    <w:p>
+      <w:pPr>
+        <w:spacing w:after="0" w:line="240" w:lineRule="auto"/>
+      </w:pPr>
+      <w:r>
+        <w:separator/>
+      </w:r>
+    </w:p>
+  </w:endnote>
+  <w:endnote w:type="continuationSeparator" w:id="0">
+    <w:p>
+      <w:pPr>
+        <w:spacing w:after="0" w:line="240" w:lineRule="auto"/>
+      </w:pPr>
+      <w:r>
+        <w:continuationSeparator/>
+      </w:r>
+    </w:p>
+  </w:endnote>
+</w:endnotes>
+</file>
+
+<file path=word/footer1.xml><?xml version="1.0" encoding="utf-8"?>
+<w:ftr xmlns:wpc="http://schemas.microsoft.com/office/word/2010/wordprocessingCanvas" xmlns:cx="http://schemas.microsoft.com/office/drawing/2014/chartex" xmlns:cx1="http://schemas.microsoft.com/office/drawing/2015/9/8/chartex" xmlns:cx2="http://schemas.microsoft.com/office/drawing/2015/10/21/chartex" xmlns:cx3="http://schemas.microsoft.com/office/drawing/2016/5/9/chartex" xmlns:cx4="http://schemas.microsoft.com/office/drawing/2016/5/10/chartex" xmlns:cx5="http://schemas.microsoft.com/office/drawing/2016/5/11/chartex" xmlns:cx6="http://schemas.microsoft.com/office/drawing/2016/5/12/chartex" xmlns:cx7="http://schemas.microsoft.com/office/drawing/2016/5/13/chartex" xmlns:cx8="http://schemas.microsoft.com/office/drawing/2016/5/14/chartex" xmlns:mc="http://schemas.openxmlformats.org/markup-compatibility/2006" xmlns:aink="http://schemas.microsoft.com/office/drawing/2016/ink" xmlns:am3d="http://schemas.microsoft.com/office/drawing/2017/model3d" xmlns:o="urn:schemas-microsoft-com:office:office" xmlns:r="http://schemas.openxmlformats.org/officeDocument/2006/relationships" xmlns:m="http://schemas.openxmlformats.org/officeDocument/2006/math" xmlns:v="urn:schemas-microsoft-com:vml" xmlns:wp14="http://schemas.microsoft.com/office/word/2010/wordprocessingDrawing" xmlns:wp="http://schemas.openxmlformats.org/drawingml/2006/wordprocessingDrawing" xmlns:w10="urn:schemas-microsoft-com:office:word" xmlns:w="http://schemas.openxmlformats.org/wordprocessingml/2006/main" xmlns:w14="http://schemas.microsoft.com/office/word/2010/wordml" xmlns:w15="http://schemas.microsoft.com/office/word/2012/wordml" xmlns:w16cid="http://schemas.microsoft.com/office/word/2016/wordml/cid" xmlns:w16se="http://schemas.microsoft.com/office/word/2015/wordml/symex" xmlns:wpg="http://schemas.microsoft.com/office/word/2010/wordprocessingGroup" xmlns:wpi="http://schemas.microsoft.com/office/word/2010/wordprocessingInk" xmlns:wne="http://schemas.microsoft.com/office/word/2006/wordml" xmlns:wps="http://schemas.microsoft.com/office/word/2010/wordprocessingShape" mc:Ignorable="w14 w15 w16se w16cid wp14">
+  <w:sdt>
+    <w:sdtPr>
+      <w:id w:val="1580324612"/>
+      <w:docPartObj>
+        <w:docPartGallery w:val="Page Numbers (Bottom of Page)"/>
+        <w:docPartUnique/>
+      </w:docPartObj>
+    </w:sdtPr>
+    <w:sdtEndPr>
+      <w:rPr>
+        <w:noProof/>
+      </w:rPr>
+    </w:sdtEndPr>
+    <w:sdtContent>
+      <w:p>
+        <w:pPr>
+          <w:pStyle w:val="Footer"/>
+          <w:jc w:val="right"/>
+        </w:pPr>
+        <w:r>
+          <w:fldChar w:fldCharType="begin"/>
+        </w:r>
+        <w:r>
+          <w:instrText xml:space="preserve"> PAGE   \* MERGEFORMAT </w:instrText>
+        </w:r>
+        <w:r>
+          <w:fldChar w:fldCharType="separate"/>
+        </w:r>
+        <w:r>
+          <w:rPr>
+            <w:noProof/>
+          </w:rPr>
+          <w:t>2</w:t>
+        </w:r>
+        <w:r>
+          <w:rPr>
+            <w:noProof/>
+          </w:rPr>
+          <w:fldChar w:fldCharType="end"/>
+        </w:r>
+      </w:p>
+    </w:sdtContent>
+  </w:sdt>
+  <w:p>
+    <w:pPr>
+      <w:pStyle w:val="Footer"/>
+    </w:pPr>
+  </w:p>
+</w:ftr>
+</file>
+
+<file path=word/footnotes.xml><?xml version="1.0" encoding="utf-8"?>
+<w:footnotes xmlns:wpc="http://schemas.microsoft.com/office/word/2010/wordprocessingCanvas" xmlns:cx="http://schemas.microsoft.com/office/drawing/2014/chartex" xmlns:cx1="http://schemas.microsoft.com/office/drawing/2015/9/8/chartex" xmlns:cx2="http://schemas.microsoft.com/office/drawing/2015/10/21/chartex" xmlns:cx3="http://schemas.microsoft.com/office/drawing/2016/5/9/chartex" xmlns:cx4="http://schemas.microsoft.com/office/drawing/2016/5/10/chartex" xmlns:cx5="http://schemas.microsoft.com/office/drawing/2016/5/11/chartex" xmlns:cx6="http://schemas.microsoft.com/office/drawing/2016/5/12/chartex" xmlns:cx7="http://schemas.microsoft.com/office/drawing/2016/5/13/chartex" xmlns:cx8="http://schemas.microsoft.com/office/drawing/2016/5/14/chartex" xmlns:mc="http://schemas.openxmlformats.org/markup-compatibility/2006" xmlns:aink="http://schemas.microsoft.com/office/drawing/2016/ink" xmlns:am3d="http://schemas.microsoft.com/office/drawing/2017/model3d" xmlns:o="urn:schemas-microsoft-com:office:office" xmlns:r="http://schemas.openxmlformats.org/officeDocument/2006/relationships" xmlns:m="http://schemas.openxmlformats.org/officeDocument/2006/math" xmlns:v="urn:schemas-microsoft-com:vml" xmlns:wp14="http://schemas.microsoft.com/office/word/2010/wordprocessingDrawing" xmlns:wp="http://schemas.openxmlformats.org/drawingml/2006/wordprocessingDrawing" xmlns:w10="urn:schemas-microsoft-com:office:word" xmlns:w="http://schemas.openxmlformats.org/wordprocessingml/2006/main" xmlns:w14="http://schemas.microsoft.com/office/word/2010/wordml" xmlns:w15="http://schemas.microsoft.com/office/word/2012/wordml" xmlns:w16cid="http://schemas.microsoft.com/office/word/2016/wordml/cid" xmlns:w16se="http://schemas.microsoft.com/office/word/2015/wordml/symex" xmlns:wpg="http://schemas.microsoft.com/office/word/2010/wordprocessingGroup" xmlns:wpi="http://schemas.microsoft.com/office/word/2010/wordprocessingInk" xmlns:wne="http://schemas.microsoft.com/office/word/2006/wordml" xmlns:wps="http://schemas.microsoft.com/office/word/2010/wordprocessingShape" mc:Ignorable="w14 w15 w16se w16cid wp14">
+  <w:footnote w:type="separator" w:id="-1">
+    <w:p>
+      <w:pPr>
+        <w:spacing w:after="0" w:line="240" w:lineRule="auto"/>
+      </w:pPr>
+      <w:r>
+        <w:separator/>
+      </w:r>
+    </w:p>
+  </w:footnote>
+  <w:footnote w:type="continuationSeparator" w:id="0">
+    <w:p>
+      <w:pPr>
+        <w:spacing w:after="0" w:line="240" w:lineRule="auto"/>
+      </w:pPr>
+      <w:r>
+        <w:continuationSeparator/>
+      </w:r>
+    </w:p>
+  </w:footnote>
+</w:footnotes>
 </file>
 
 <file path=word/numbering.xml><?xml version="1.0" encoding="utf-8"?>
@@ -1729,6 +2449,96 @@
     </w:lvl>
   </w:abstractNum>
   <w:abstractNum w:abstractNumId="1" w15:restartNumberingAfterBreak="0">
+    <w:nsid w:val="5EEB39A1"/>
+    <w:multiLevelType w:val="hybridMultilevel"/>
+    <w:tmpl w:val="04A2323C"/>
+    <w:lvl w:ilvl="0" w:tplc="A7D2BBD0">
+      <w:start w:val="1"/>
+      <w:numFmt w:val="decimal"/>
+      <w:lvlText w:val="%1."/>
+      <w:lvlJc w:val="left"/>
+      <w:pPr>
+        <w:ind w:left="720" w:hanging="360"/>
+      </w:pPr>
+      <w:rPr>
+        <w:rFonts w:ascii="Arial Nova" w:hAnsi="Arial Nova" w:hint="default"/>
+        <w:b w:val="0"/>
+      </w:rPr>
+    </w:lvl>
+    <w:lvl w:ilvl="1" w:tplc="08090019" w:tentative="1">
+      <w:start w:val="1"/>
+      <w:numFmt w:val="lowerLetter"/>
+      <w:lvlText w:val="%2."/>
+      <w:lvlJc w:val="left"/>
+      <w:pPr>
+        <w:ind w:left="1440" w:hanging="360"/>
+      </w:pPr>
+    </w:lvl>
+    <w:lvl w:ilvl="2" w:tplc="0809001B" w:tentative="1">
+      <w:start w:val="1"/>
+      <w:numFmt w:val="lowerRoman"/>
+      <w:lvlText w:val="%3."/>
+      <w:lvlJc w:val="right"/>
+      <w:pPr>
+        <w:ind w:left="2160" w:hanging="180"/>
+      </w:pPr>
+    </w:lvl>
+    <w:lvl w:ilvl="3" w:tplc="0809000F" w:tentative="1">
+      <w:start w:val="1"/>
+      <w:numFmt w:val="decimal"/>
+      <w:lvlText w:val="%4."/>
+      <w:lvlJc w:val="left"/>
+      <w:pPr>
+        <w:ind w:left="2880" w:hanging="360"/>
+      </w:pPr>
+    </w:lvl>
+    <w:lvl w:ilvl="4" w:tplc="08090019" w:tentative="1">
+      <w:start w:val="1"/>
+      <w:numFmt w:val="lowerLetter"/>
+      <w:lvlText w:val="%5."/>
+      <w:lvlJc w:val="left"/>
+      <w:pPr>
+        <w:ind w:left="3600" w:hanging="360"/>
+      </w:pPr>
+    </w:lvl>
+    <w:lvl w:ilvl="5" w:tplc="0809001B" w:tentative="1">
+      <w:start w:val="1"/>
+      <w:numFmt w:val="lowerRoman"/>
+      <w:lvlText w:val="%6."/>
+      <w:lvlJc w:val="right"/>
+      <w:pPr>
+        <w:ind w:left="4320" w:hanging="180"/>
+      </w:pPr>
+    </w:lvl>
+    <w:lvl w:ilvl="6" w:tplc="0809000F" w:tentative="1">
+      <w:start w:val="1"/>
+      <w:numFmt w:val="decimal"/>
+      <w:lvlText w:val="%7."/>
+      <w:lvlJc w:val="left"/>
+      <w:pPr>
+        <w:ind w:left="5040" w:hanging="360"/>
+      </w:pPr>
+    </w:lvl>
+    <w:lvl w:ilvl="7" w:tplc="08090019" w:tentative="1">
+      <w:start w:val="1"/>
+      <w:numFmt w:val="lowerLetter"/>
+      <w:lvlText w:val="%8."/>
+      <w:lvlJc w:val="left"/>
+      <w:pPr>
+        <w:ind w:left="5760" w:hanging="360"/>
+      </w:pPr>
+    </w:lvl>
+    <w:lvl w:ilvl="8" w:tplc="0809001B" w:tentative="1">
+      <w:start w:val="1"/>
+      <w:numFmt w:val="lowerRoman"/>
+      <w:lvlText w:val="%9."/>
+      <w:lvlJc w:val="right"/>
+      <w:pPr>
+        <w:ind w:left="6480" w:hanging="180"/>
+      </w:pPr>
+    </w:lvl>
+  </w:abstractNum>
+  <w:abstractNum w:abstractNumId="2" w15:restartNumberingAfterBreak="0">
     <w:nsid w:val="73EB5576"/>
     <w:multiLevelType w:val="hybridMultilevel"/>
     <w:tmpl w:val="BDF4DCEE"/>
@@ -1818,10 +2628,13 @@
     </w:lvl>
   </w:abstractNum>
   <w:num w:numId="1">
-    <w:abstractNumId w:val="1"/>
+    <w:abstractNumId w:val="2"/>
   </w:num>
   <w:num w:numId="2">
     <w:abstractNumId w:val="0"/>
+  </w:num>
+  <w:num w:numId="3">
+    <w:abstractNumId w:val="1"/>
   </w:num>
 </w:numbering>
 </file>
@@ -2324,6 +3137,61 @@
       <w:u w:val="single"/>
     </w:rPr>
   </w:style>
+  <w:style w:type="paragraph" w:styleId="ListParagraph">
+    <w:name w:val="List Paragraph"/>
+    <w:basedOn w:val="Normal"/>
+    <w:uiPriority w:val="34"/>
+    <w:qFormat/>
+    <w:rsid w:val="00786A01"/>
+    <w:pPr>
+      <w:ind w:left="720"/>
+      <w:contextualSpacing/>
+    </w:pPr>
+  </w:style>
+  <w:style w:type="paragraph" w:styleId="Header">
+    <w:name w:val="header"/>
+    <w:basedOn w:val="Normal"/>
+    <w:link w:val="HeaderChar"/>
+    <w:uiPriority w:val="99"/>
+    <w:unhideWhenUsed/>
+    <w:rsid w:val="00951353"/>
+    <w:pPr>
+      <w:tabs>
+        <w:tab w:val="center" w:pos="4513"/>
+        <w:tab w:val="right" w:pos="9026"/>
+      </w:tabs>
+      <w:spacing w:after="0" w:line="240" w:lineRule="auto"/>
+    </w:pPr>
+  </w:style>
+  <w:style w:type="character" w:customStyle="1" w:styleId="HeaderChar">
+    <w:name w:val="Header Char"/>
+    <w:basedOn w:val="DefaultParagraphFont"/>
+    <w:link w:val="Header"/>
+    <w:uiPriority w:val="99"/>
+    <w:rsid w:val="00951353"/>
+  </w:style>
+  <w:style w:type="paragraph" w:styleId="Footer">
+    <w:name w:val="footer"/>
+    <w:basedOn w:val="Normal"/>
+    <w:link w:val="FooterChar"/>
+    <w:uiPriority w:val="99"/>
+    <w:unhideWhenUsed/>
+    <w:rsid w:val="00951353"/>
+    <w:pPr>
+      <w:tabs>
+        <w:tab w:val="center" w:pos="4513"/>
+        <w:tab w:val="right" w:pos="9026"/>
+      </w:tabs>
+      <w:spacing w:after="0" w:line="240" w:lineRule="auto"/>
+    </w:pPr>
+  </w:style>
+  <w:style w:type="character" w:customStyle="1" w:styleId="FooterChar">
+    <w:name w:val="Footer Char"/>
+    <w:basedOn w:val="DefaultParagraphFont"/>
+    <w:link w:val="Footer"/>
+    <w:uiPriority w:val="99"/>
+    <w:rsid w:val="00951353"/>
+  </w:style>
 </w:styles>
 </file>
 
@@ -2627,7 +3495,7 @@
 </file>
 
 <file path=customXml/itemProps1.xml><?xml version="1.0" encoding="utf-8"?>
-<ds:datastoreItem xmlns:ds="http://schemas.openxmlformats.org/officeDocument/2006/customXml" ds:itemID="{6BE73A34-3205-4FB1-A6A6-4EA75CDB4147}">
+<ds:datastoreItem xmlns:ds="http://schemas.openxmlformats.org/officeDocument/2006/customXml" ds:itemID="{DC24AFC2-DB17-473B-873A-A161525DC908}">
   <ds:schemaRefs>
     <ds:schemaRef ds:uri="http://schemas.openxmlformats.org/officeDocument/2006/bibliography"/>
   </ds:schemaRefs>

</xml_diff>

<commit_message>
test bed and dissertation changes
</commit_message>
<xml_diff>
--- a/documentation/Dissertation.docx
+++ b/documentation/Dissertation.docx
@@ -287,7 +287,7 @@
           <w:sz w:val="28"/>
           <w:szCs w:val="28"/>
         </w:rPr>
-        <w:t>1324</w:t>
+        <w:t>2153</w:t>
       </w:r>
       <w:r>
         <w:rPr>
@@ -846,6 +846,32 @@
       <w:pPr>
         <w:rPr>
           <w:rFonts w:ascii="Arial Nova" w:hAnsi="Arial Nova"/>
+          <w:sz w:val="24"/>
+          <w:szCs w:val="24"/>
+        </w:rPr>
+      </w:pPr>
+      <w:r>
+        <w:rPr>
+          <w:rFonts w:ascii="Arial Nova" w:hAnsi="Arial Nova"/>
+          <w:sz w:val="24"/>
+          <w:szCs w:val="24"/>
+        </w:rPr>
+        <w:t>Callum for teaching me word referencing</w:t>
+      </w:r>
+    </w:p>
+    <w:p>
+      <w:pPr>
+        <w:rPr>
+          <w:rFonts w:ascii="Arial Nova" w:hAnsi="Arial Nova"/>
+          <w:sz w:val="32"/>
+          <w:szCs w:val="32"/>
+        </w:rPr>
+      </w:pPr>
+    </w:p>
+    <w:p>
+      <w:pPr>
+        <w:rPr>
+          <w:rFonts w:ascii="Arial Nova" w:hAnsi="Arial Nova"/>
           <w:sz w:val="32"/>
           <w:szCs w:val="32"/>
         </w:rPr>
@@ -1034,7 +1060,7 @@
     <w:sdt>
       <w:sdtPr>
         <w:rPr>
-          <w:rFonts w:eastAsiaTheme="minorEastAsia" w:cstheme="minorBidi"/>
+          <w:rFonts w:asciiTheme="minorHAnsi" w:eastAsiaTheme="minorEastAsia" w:hAnsiTheme="minorHAnsi" w:cstheme="minorBidi"/>
           <w:sz w:val="28"/>
           <w:szCs w:val="28"/>
           <w:lang w:val="en-GB" w:eastAsia="ko-KR"/>
@@ -1314,7 +1340,7 @@
                 <w:noProof/>
                 <w:webHidden/>
               </w:rPr>
-              <w:t>6</w:t>
+              <w:t>7</w:t>
             </w:r>
             <w:r>
               <w:rPr>
@@ -1808,7 +1834,7 @@
                 <w:noProof/>
                 <w:webHidden/>
               </w:rPr>
-              <w:t>9</w:t>
+              <w:t>10</w:t>
             </w:r>
             <w:r>
               <w:rPr>
@@ -1878,7 +1904,7 @@
                 <w:noProof/>
                 <w:webHidden/>
               </w:rPr>
-              <w:t>9</w:t>
+              <w:t>10</w:t>
             </w:r>
             <w:r>
               <w:rPr>
@@ -1948,7 +1974,7 @@
                 <w:noProof/>
                 <w:webHidden/>
               </w:rPr>
-              <w:t>9</w:t>
+              <w:t>10</w:t>
             </w:r>
             <w:r>
               <w:rPr>
@@ -2018,7 +2044,7 @@
                 <w:noProof/>
                 <w:webHidden/>
               </w:rPr>
-              <w:t>9</w:t>
+              <w:t>10</w:t>
             </w:r>
             <w:r>
               <w:rPr>
@@ -2088,7 +2114,7 @@
                 <w:noProof/>
                 <w:webHidden/>
               </w:rPr>
-              <w:t>9</w:t>
+              <w:t>10</w:t>
             </w:r>
             <w:r>
               <w:rPr>
@@ -2156,7 +2182,7 @@
                 <w:noProof/>
                 <w:webHidden/>
               </w:rPr>
-              <w:t>9</w:t>
+              <w:t>11</w:t>
             </w:r>
             <w:r>
               <w:rPr>
@@ -2224,7 +2250,7 @@
                 <w:noProof/>
                 <w:webHidden/>
               </w:rPr>
-              <w:t>13</w:t>
+              <w:t>14</w:t>
             </w:r>
             <w:r>
               <w:rPr>
@@ -2292,7 +2318,7 @@
                 <w:noProof/>
                 <w:webHidden/>
               </w:rPr>
-              <w:t>13</w:t>
+              <w:t>14</w:t>
             </w:r>
             <w:r>
               <w:rPr>
@@ -2360,7 +2386,7 @@
                 <w:noProof/>
                 <w:webHidden/>
               </w:rPr>
-              <w:t>13</w:t>
+              <w:t>14</w:t>
             </w:r>
             <w:r>
               <w:rPr>
@@ -2428,7 +2454,7 @@
                 <w:noProof/>
                 <w:webHidden/>
               </w:rPr>
-              <w:t>14</w:t>
+              <w:t>15</w:t>
             </w:r>
             <w:r>
               <w:rPr>
@@ -2496,7 +2522,7 @@
                 <w:noProof/>
                 <w:webHidden/>
               </w:rPr>
-              <w:t>15</w:t>
+              <w:t>16</w:t>
             </w:r>
             <w:r>
               <w:rPr>
@@ -2564,7 +2590,7 @@
                 <w:noProof/>
                 <w:webHidden/>
               </w:rPr>
-              <w:t>16</w:t>
+              <w:t>17</w:t>
             </w:r>
             <w:r>
               <w:rPr>
@@ -2632,7 +2658,7 @@
                 <w:noProof/>
                 <w:webHidden/>
               </w:rPr>
-              <w:t>17</w:t>
+              <w:t>18</w:t>
             </w:r>
             <w:r>
               <w:rPr>
@@ -2732,60 +2758,6 @@
     </w:p>
     <w:p>
       <w:pPr>
-        <w:rPr>
-          <w:rFonts w:ascii="Arial Nova" w:hAnsi="Arial Nova"/>
-          <w:sz w:val="32"/>
-          <w:szCs w:val="32"/>
-        </w:rPr>
-      </w:pPr>
-    </w:p>
-    <w:p>
-      <w:pPr>
-        <w:rPr>
-          <w:rFonts w:ascii="Arial Nova" w:hAnsi="Arial Nova"/>
-          <w:sz w:val="32"/>
-          <w:szCs w:val="32"/>
-        </w:rPr>
-      </w:pPr>
-    </w:p>
-    <w:p>
-      <w:pPr>
-        <w:rPr>
-          <w:rFonts w:ascii="Arial Nova" w:hAnsi="Arial Nova"/>
-          <w:sz w:val="32"/>
-          <w:szCs w:val="32"/>
-        </w:rPr>
-      </w:pPr>
-    </w:p>
-    <w:p>
-      <w:pPr>
-        <w:rPr>
-          <w:rFonts w:ascii="Arial Nova" w:hAnsi="Arial Nova"/>
-          <w:sz w:val="32"/>
-          <w:szCs w:val="32"/>
-        </w:rPr>
-      </w:pPr>
-    </w:p>
-    <w:p>
-      <w:pPr>
-        <w:rPr>
-          <w:rFonts w:ascii="Arial Nova" w:hAnsi="Arial Nova"/>
-          <w:sz w:val="32"/>
-          <w:szCs w:val="32"/>
-        </w:rPr>
-      </w:pPr>
-    </w:p>
-    <w:p>
-      <w:pPr>
-        <w:rPr>
-          <w:rFonts w:ascii="Arial Nova" w:hAnsi="Arial Nova"/>
-          <w:sz w:val="32"/>
-          <w:szCs w:val="32"/>
-        </w:rPr>
-      </w:pPr>
-    </w:p>
-    <w:p>
-      <w:pPr>
         <w:pStyle w:val="Heading1"/>
       </w:pPr>
       <w:bookmarkStart w:id="0" w:name="_Toc33797528"/>
@@ -2818,6 +2790,73 @@
       </w:pPr>
       <w:r>
         <w:rPr>
+          <w:noProof/>
+        </w:rPr>
+        <w:drawing>
+          <wp:anchor distT="0" distB="0" distL="114300" distR="114300" simplePos="0" relativeHeight="251658240" behindDoc="1" locked="0" layoutInCell="1" allowOverlap="1" wp14:anchorId="616127EA" wp14:editId="51782525">
+            <wp:simplePos x="0" y="0"/>
+            <wp:positionH relativeFrom="column">
+              <wp:posOffset>1485900</wp:posOffset>
+            </wp:positionH>
+            <wp:positionV relativeFrom="paragraph">
+              <wp:posOffset>1880235</wp:posOffset>
+            </wp:positionV>
+            <wp:extent cx="2394585" cy="2390775"/>
+            <wp:effectExtent l="0" t="0" r="5715" b="9525"/>
+            <wp:wrapTopAndBottom/>
+            <wp:docPr id="1" name="Picture 1" descr="Image result for completed sudoku"/>
+            <wp:cNvGraphicFramePr>
+              <a:graphicFrameLocks xmlns:a="http://schemas.openxmlformats.org/drawingml/2006/main" noChangeAspect="1"/>
+            </wp:cNvGraphicFramePr>
+            <a:graphic xmlns:a="http://schemas.openxmlformats.org/drawingml/2006/main">
+              <a:graphicData uri="http://schemas.openxmlformats.org/drawingml/2006/picture">
+                <pic:pic xmlns:pic="http://schemas.openxmlformats.org/drawingml/2006/picture">
+                  <pic:nvPicPr>
+                    <pic:cNvPr id="0" name="Picture 1" descr="Image result for completed sudoku"/>
+                    <pic:cNvPicPr>
+                      <a:picLocks noChangeAspect="1" noChangeArrowheads="1"/>
+                    </pic:cNvPicPr>
+                  </pic:nvPicPr>
+                  <pic:blipFill>
+                    <a:blip r:embed="rId8" cstate="print">
+                      <a:extLst>
+                        <a:ext uri="{28A0092B-C50C-407E-A947-70E740481C1C}">
+                          <a14:useLocalDpi xmlns:a14="http://schemas.microsoft.com/office/drawing/2010/main" val="0"/>
+                        </a:ext>
+                      </a:extLst>
+                    </a:blip>
+                    <a:srcRect/>
+                    <a:stretch>
+                      <a:fillRect/>
+                    </a:stretch>
+                  </pic:blipFill>
+                  <pic:spPr bwMode="auto">
+                    <a:xfrm>
+                      <a:off x="0" y="0"/>
+                      <a:ext cx="2394585" cy="2390775"/>
+                    </a:xfrm>
+                    <a:prstGeom prst="rect">
+                      <a:avLst/>
+                    </a:prstGeom>
+                    <a:noFill/>
+                    <a:ln>
+                      <a:noFill/>
+                    </a:ln>
+                  </pic:spPr>
+                </pic:pic>
+              </a:graphicData>
+            </a:graphic>
+            <wp14:sizeRelH relativeFrom="margin">
+              <wp14:pctWidth>0</wp14:pctWidth>
+            </wp14:sizeRelH>
+            <wp14:sizeRelV relativeFrom="margin">
+              <wp14:pctHeight>0</wp14:pctHeight>
+            </wp14:sizeRelV>
+          </wp:anchor>
+        </w:drawing>
+      </w:r>
+      <w:r>
+        <w:rPr>
           <w:rFonts w:ascii="Arial Nova" w:hAnsi="Arial Nova"/>
         </w:rPr>
         <w:t>Sudoku is a logic-based number placement puzzle game</w:t>
@@ -2872,6 +2911,45 @@
           <w:rFonts w:ascii="Arial Nova" w:hAnsi="Arial Nova"/>
         </w:rPr>
       </w:pPr>
+    </w:p>
+    <w:p>
+      <w:pPr>
+        <w:jc w:val="center"/>
+        <w:rPr>
+          <w:rFonts w:ascii="Arial Nova" w:hAnsi="Arial Nova"/>
+          <w:sz w:val="14"/>
+          <w:szCs w:val="14"/>
+        </w:rPr>
+      </w:pPr>
+      <w:r>
+        <w:rPr>
+          <w:rFonts w:ascii="Arial Nova" w:hAnsi="Arial Nova"/>
+          <w:sz w:val="14"/>
+          <w:szCs w:val="14"/>
+        </w:rPr>
+        <w:t>https://www.google.com/url?sa=i&amp;url=https%3A%2F%2Fwww.andrew.cmu.edu%2Fuser%2Fkkuan%2FfinalWriteup.html&amp;psig=AOvVaw0pBm2sArXCLkBrq7I5jdia&amp;ust=1583347736731000&amp;source=images&amp;cd=vfe&amp;ved=0CAIQjRxqFwoTCLDY-Yr9_ucCFQAAAAAdAAAAABAD</w:t>
+      </w:r>
+    </w:p>
+    <w:p>
+      <w:pPr>
+        <w:rPr>
+          <w:rFonts w:ascii="Arial Nova" w:hAnsi="Arial Nova"/>
+        </w:rPr>
+      </w:pPr>
+    </w:p>
+    <w:p>
+      <w:pPr>
+        <w:rPr>
+          <w:rFonts w:ascii="Arial Nova" w:hAnsi="Arial Nova"/>
+        </w:rPr>
+      </w:pPr>
+    </w:p>
+    <w:p>
+      <w:pPr>
+        <w:rPr>
+          <w:rFonts w:ascii="Arial Nova" w:hAnsi="Arial Nova"/>
+        </w:rPr>
+      </w:pPr>
       <w:r>
         <w:rPr>
           <w:rFonts w:ascii="Arial Nova" w:hAnsi="Arial Nova"/>
@@ -2895,6 +2973,7 @@
         <w:rPr>
           <w:rFonts w:ascii="Arial Nova" w:hAnsi="Arial Nova"/>
         </w:rPr>
+        <w:lastRenderedPageBreak/>
         <w:t>The answer to solve this efficiency problem could be the use of the stochastic algorithm optimization. Where backtracking searches through all the possible solutions to find the optimal result, stochasti</w:t>
       </w:r>
       <w:r>
@@ -2947,7 +3026,6 @@
         <w:rPr>
           <w:rFonts w:ascii="Arial Nova" w:hAnsi="Arial Nova"/>
         </w:rPr>
-        <w:lastRenderedPageBreak/>
         <w:t xml:space="preserve">The problem with all these algorithms is since all stochastic algorithms are different it can be very hard to tell which one is the most efficient to use on a Sudoku puzzle and more importantly are different algorithms better for different difficulties of problem. </w:t>
       </w:r>
       <w:r>
@@ -3226,55 +3304,6 @@
     </w:p>
     <w:p>
       <w:pPr>
-        <w:rPr>
-          <w:rFonts w:ascii="Arial Nova" w:hAnsi="Arial Nova"/>
-        </w:rPr>
-      </w:pPr>
-    </w:p>
-    <w:p>
-      <w:pPr>
-        <w:rPr>
-          <w:rFonts w:ascii="Arial Nova" w:hAnsi="Arial Nova"/>
-        </w:rPr>
-      </w:pPr>
-    </w:p>
-    <w:p>
-      <w:pPr>
-        <w:rPr>
-          <w:rFonts w:ascii="Arial Nova" w:hAnsi="Arial Nova"/>
-        </w:rPr>
-      </w:pPr>
-    </w:p>
-    <w:p>
-      <w:pPr>
-        <w:rPr>
-          <w:rFonts w:ascii="Arial Nova" w:hAnsi="Arial Nova"/>
-        </w:rPr>
-      </w:pPr>
-    </w:p>
-    <w:p>
-      <w:pPr>
-        <w:rPr>
-          <w:rFonts w:ascii="Arial Nova" w:hAnsi="Arial Nova"/>
-        </w:rPr>
-      </w:pPr>
-    </w:p>
-    <w:p>
-      <w:pPr>
-        <w:rPr>
-          <w:rFonts w:ascii="Arial Nova" w:hAnsi="Arial Nova"/>
-        </w:rPr>
-      </w:pPr>
-    </w:p>
-    <w:p>
-      <w:pPr>
-        <w:rPr>
-          <w:rFonts w:ascii="Arial Nova" w:hAnsi="Arial Nova"/>
-        </w:rPr>
-      </w:pPr>
-    </w:p>
-    <w:p>
-      <w:pPr>
         <w:pStyle w:val="Heading1"/>
       </w:pPr>
       <w:bookmarkStart w:id="5" w:name="_Toc33797533"/>
@@ -3312,13 +3341,6 @@
         </w:rPr>
         <w:t xml:space="preserve">background research done into Sudoku puzzles and the solving of them. It details the similar research that has already been carried out for the algorithms are being compared and research into design decisions that will be made.  </w:t>
       </w:r>
-    </w:p>
-    <w:p>
-      <w:pPr>
-        <w:rPr>
-          <w:rFonts w:ascii="Arial Nova" w:hAnsi="Arial Nova"/>
-        </w:rPr>
-      </w:pPr>
     </w:p>
     <w:p>
       <w:pPr>
@@ -3426,7 +3448,55 @@
         <w:rPr>
           <w:rFonts w:ascii="Arial Nova" w:hAnsi="Arial Nova"/>
         </w:rPr>
-        <w:t xml:space="preserve"> [2].</w:t>
+        <w:t xml:space="preserve"> </w:t>
+      </w:r>
+      <w:sdt>
+        <w:sdtPr>
+          <w:rPr>
+            <w:rFonts w:ascii="Arial Nova" w:hAnsi="Arial Nova"/>
+          </w:rPr>
+          <w:id w:val="905422346"/>
+          <w:citation/>
+        </w:sdtPr>
+        <w:sdtContent>
+          <w:r>
+            <w:rPr>
+              <w:rFonts w:ascii="Arial Nova" w:hAnsi="Arial Nova"/>
+            </w:rPr>
+            <w:fldChar w:fldCharType="begin"/>
+          </w:r>
+          <w:r>
+            <w:rPr>
+              <w:rFonts w:ascii="Arial Nova" w:hAnsi="Arial Nova"/>
+            </w:rPr>
+            <w:instrText xml:space="preserve">CITATION Hof \l 2057 </w:instrText>
+          </w:r>
+          <w:r>
+            <w:rPr>
+              <w:rFonts w:ascii="Arial Nova" w:hAnsi="Arial Nova"/>
+            </w:rPr>
+            <w:fldChar w:fldCharType="separate"/>
+          </w:r>
+          <w:r>
+            <w:rPr>
+              <w:rFonts w:ascii="Arial Nova" w:hAnsi="Arial Nova"/>
+              <w:noProof/>
+            </w:rPr>
+            <w:t>[2]</w:t>
+          </w:r>
+          <w:r>
+            <w:rPr>
+              <w:rFonts w:ascii="Arial Nova" w:hAnsi="Arial Nova"/>
+            </w:rPr>
+            <w:fldChar w:fldCharType="end"/>
+          </w:r>
+        </w:sdtContent>
+      </w:sdt>
+      <w:r>
+        <w:rPr>
+          <w:rFonts w:ascii="Arial Nova" w:hAnsi="Arial Nova"/>
+        </w:rPr>
+        <w:t>.</w:t>
       </w:r>
     </w:p>
     <w:p>
@@ -3496,70 +3566,600 @@
         <w:rPr>
           <w:rFonts w:ascii="Arial Nova" w:hAnsi="Arial Nova"/>
         </w:rPr>
-        <w:t>This is why many papers into the subject of sudoku solving, also incorporate the generation of the puzzles as it not only improves the research that they are doing but also allows for really good test data.</w:t>
-      </w:r>
-      <w:r>
-        <w:rPr>
-          <w:rFonts w:ascii="Arial Nova" w:hAnsi="Arial Nova"/>
-        </w:rPr>
-        <w:t xml:space="preserve"> This is shown [3] where the solving of sudoku puzzle using genetic algorithms are being looked at but also generation is incorporated into it. </w:t>
-      </w:r>
-      <w:bookmarkStart w:id="9" w:name="_GoBack"/>
+        <w:t xml:space="preserve">This is why many papers into the subject of sudoku solving, also incorporate the </w:t>
+      </w:r>
+      <w:r>
+        <w:rPr>
+          <w:rFonts w:ascii="Arial Nova" w:hAnsi="Arial Nova"/>
+        </w:rPr>
+        <w:t>creation</w:t>
+      </w:r>
+      <w:r>
+        <w:rPr>
+          <w:rFonts w:ascii="Arial Nova" w:hAnsi="Arial Nova"/>
+        </w:rPr>
+        <w:t xml:space="preserve"> of the puzzles as it not only improves the research that they are doing but also allows for really good test data.</w:t>
+      </w:r>
+      <w:r>
+        <w:rPr>
+          <w:rFonts w:ascii="Arial Nova" w:hAnsi="Arial Nova"/>
+        </w:rPr>
+        <w:t xml:space="preserve"> This is shown </w:t>
+      </w:r>
+      <w:sdt>
+        <w:sdtPr>
+          <w:rPr>
+            <w:rFonts w:ascii="Arial Nova" w:hAnsi="Arial Nova"/>
+          </w:rPr>
+          <w:id w:val="2108078053"/>
+          <w:citation/>
+        </w:sdtPr>
+        <w:sdtContent>
+          <w:r>
+            <w:rPr>
+              <w:rFonts w:ascii="Arial Nova" w:hAnsi="Arial Nova"/>
+            </w:rPr>
+            <w:fldChar w:fldCharType="begin"/>
+          </w:r>
+          <w:r>
+            <w:rPr>
+              <w:rFonts w:ascii="Arial Nova" w:hAnsi="Arial Nova"/>
+            </w:rPr>
+            <w:instrText xml:space="preserve"> CITATION Man07 \l 2057 </w:instrText>
+          </w:r>
+          <w:r>
+            <w:rPr>
+              <w:rFonts w:ascii="Arial Nova" w:hAnsi="Arial Nova"/>
+            </w:rPr>
+            <w:fldChar w:fldCharType="separate"/>
+          </w:r>
+          <w:r>
+            <w:rPr>
+              <w:rFonts w:ascii="Arial Nova" w:hAnsi="Arial Nova"/>
+              <w:noProof/>
+            </w:rPr>
+            <w:t>[3]</w:t>
+          </w:r>
+          <w:r>
+            <w:rPr>
+              <w:rFonts w:ascii="Arial Nova" w:hAnsi="Arial Nova"/>
+            </w:rPr>
+            <w:fldChar w:fldCharType="end"/>
+          </w:r>
+        </w:sdtContent>
+      </w:sdt>
+      <w:r>
+        <w:rPr>
+          <w:rFonts w:ascii="Arial Nova" w:hAnsi="Arial Nova"/>
+        </w:rPr>
+        <w:t xml:space="preserve"> where the solving of sudoku puzzle using genetic algorithms are being looked at but also generation is incorporated into it. </w:t>
+      </w:r>
+    </w:p>
+    <w:p>
+      <w:pPr>
+        <w:rPr>
+          <w:rFonts w:ascii="Arial Nova" w:hAnsi="Arial Nova"/>
+        </w:rPr>
+      </w:pPr>
+      <w:r>
+        <w:rPr>
+          <w:rFonts w:ascii="Arial Nova" w:hAnsi="Arial Nova"/>
+        </w:rPr>
+        <w:t xml:space="preserve">Research into existing computer-based puzzle generators shows that there are 2 methods for random puzzle generation given a grid. </w:t>
+      </w:r>
+    </w:p>
+    <w:p>
+      <w:pPr>
+        <w:rPr>
+          <w:rFonts w:ascii="Arial Nova" w:hAnsi="Arial Nova"/>
+        </w:rPr>
+      </w:pPr>
+      <w:r>
+        <w:rPr>
+          <w:rFonts w:ascii="Arial Nova" w:hAnsi="Arial Nova"/>
+        </w:rPr>
+        <w:lastRenderedPageBreak/>
+        <w:t>B</w:t>
+      </w:r>
+      <w:r>
+        <w:rPr>
+          <w:rFonts w:ascii="Arial Nova" w:hAnsi="Arial Nova"/>
+        </w:rPr>
+        <w:t>ottom-up generation begins with blank grid:</w:t>
+      </w:r>
+    </w:p>
+    <w:p>
+      <w:pPr>
+        <w:pStyle w:val="ListBullet"/>
+        <w:rPr>
+          <w:rFonts w:ascii="Arial Nova" w:hAnsi="Arial Nova"/>
+        </w:rPr>
+      </w:pPr>
+      <w:r>
+        <w:rPr>
+          <w:rFonts w:ascii="Arial Nova" w:hAnsi="Arial Nova"/>
+        </w:rPr>
+        <w:t xml:space="preserve">Adds random numbers to random cells in the grid </w:t>
+      </w:r>
+    </w:p>
+    <w:p>
+      <w:pPr>
+        <w:pStyle w:val="ListBullet"/>
+        <w:rPr>
+          <w:rFonts w:ascii="Arial Nova" w:hAnsi="Arial Nova"/>
+        </w:rPr>
+      </w:pPr>
+      <w:r>
+        <w:rPr>
+          <w:rFonts w:ascii="Arial Nova" w:hAnsi="Arial Nova"/>
+        </w:rPr>
+        <w:t xml:space="preserve">Solve the puzzle to find unique solution, if not unique </w:t>
+      </w:r>
+      <w:r>
+        <w:rPr>
+          <w:rFonts w:ascii="Arial Nova" w:hAnsi="Arial Nova"/>
+        </w:rPr>
+        <w:t xml:space="preserve">remove number and </w:t>
+      </w:r>
+      <w:r>
+        <w:rPr>
+          <w:rFonts w:ascii="Arial Nova" w:hAnsi="Arial Nova"/>
+        </w:rPr>
+        <w:t>try another random number and cell</w:t>
+      </w:r>
+    </w:p>
+    <w:p>
+      <w:pPr>
+        <w:pStyle w:val="ListBullet"/>
+        <w:rPr>
+          <w:rFonts w:ascii="Arial Nova" w:hAnsi="Arial Nova"/>
+        </w:rPr>
+      </w:pPr>
+      <w:r>
+        <w:rPr>
+          <w:rFonts w:ascii="Arial Nova" w:hAnsi="Arial Nova"/>
+        </w:rPr>
+        <w:t>Repeat for desired difficulty</w:t>
+      </w:r>
+    </w:p>
+    <w:p>
+      <w:pPr>
+        <w:pStyle w:val="ListBullet"/>
+        <w:numPr>
+          <w:ilvl w:val="0"/>
+          <w:numId w:val="0"/>
+        </w:numPr>
+        <w:rPr>
+          <w:rFonts w:ascii="Arial Nova" w:hAnsi="Arial Nova"/>
+        </w:rPr>
+      </w:pPr>
+    </w:p>
+    <w:p>
+      <w:pPr>
+        <w:pStyle w:val="ListBullet"/>
+        <w:numPr>
+          <w:ilvl w:val="0"/>
+          <w:numId w:val="0"/>
+        </w:numPr>
+        <w:rPr>
+          <w:rFonts w:ascii="Arial Nova" w:hAnsi="Arial Nova"/>
+        </w:rPr>
+      </w:pPr>
+      <w:r>
+        <w:rPr>
+          <w:rFonts w:ascii="Arial Nova" w:hAnsi="Arial Nova"/>
+        </w:rPr>
+        <w:t>Top-down generation begins with solved grid:</w:t>
+      </w:r>
+      <w:r>
+        <w:rPr>
+          <w:rFonts w:ascii="Arial Nova" w:hAnsi="Arial Nova"/>
+        </w:rPr>
+        <w:br/>
+      </w:r>
+    </w:p>
+    <w:p>
+      <w:pPr>
+        <w:pStyle w:val="ListBullet"/>
+      </w:pPr>
+      <w:r>
+        <w:rPr>
+          <w:rFonts w:ascii="Arial Nova" w:hAnsi="Arial Nova"/>
+        </w:rPr>
+        <w:t>Remove numbers from random cells</w:t>
+      </w:r>
+    </w:p>
+    <w:p>
+      <w:pPr>
+        <w:pStyle w:val="ListBullet"/>
+      </w:pPr>
+      <w:r>
+        <w:rPr>
+          <w:rFonts w:ascii="Arial Nova" w:hAnsi="Arial Nova"/>
+        </w:rPr>
+        <w:t>Solve the puzzle to find unique solution, if not unique add number back and try another cell</w:t>
+      </w:r>
+    </w:p>
+    <w:p>
+      <w:pPr>
+        <w:pStyle w:val="ListBullet"/>
+      </w:pPr>
+      <w:r>
+        <w:rPr>
+          <w:rFonts w:ascii="Arial Nova" w:hAnsi="Arial Nova"/>
+        </w:rPr>
+        <w:t>Repeat for desired difficulty</w:t>
+      </w:r>
+    </w:p>
+    <w:p>
+      <w:pPr>
+        <w:pStyle w:val="ListBullet"/>
+        <w:numPr>
+          <w:ilvl w:val="0"/>
+          <w:numId w:val="0"/>
+        </w:numPr>
+      </w:pPr>
+    </w:p>
+    <w:p>
+      <w:pPr>
+        <w:rPr>
+          <w:rFonts w:ascii="Arial Nova" w:hAnsi="Arial Nova"/>
+        </w:rPr>
+      </w:pPr>
+      <w:r>
+        <w:rPr>
+          <w:rFonts w:ascii="Arial Nova" w:hAnsi="Arial Nova"/>
+        </w:rPr>
+        <w:t>Both these methods are similar in the way they</w:t>
+      </w:r>
+      <w:r>
+        <w:rPr>
+          <w:rFonts w:ascii="Arial Nova" w:hAnsi="Arial Nova"/>
+        </w:rPr>
+        <w:t xml:space="preserve"> created the final puzzle to solve, they both require a solving algorithm to determine if there is unique solution for the current puzzle but there is a difference in what the solving algorithm needs to accomplish in the generation. Top-down generation starts with a solved grid, the most efficient way to do this is using a solving algorithm on an empty grid,</w:t>
+      </w:r>
+      <w:r>
+        <w:rPr>
+          <w:rFonts w:ascii="Arial Nova" w:hAnsi="Arial Nova"/>
+        </w:rPr>
+        <w:t xml:space="preserve"> </w:t>
+      </w:r>
+      <w:r>
+        <w:rPr>
+          <w:rFonts w:ascii="Arial Nova" w:hAnsi="Arial Nova"/>
+        </w:rPr>
+        <w:t>this works in creating a solution as every solving algorithm as the 3 constraints of a sudoku in it as these are the constraints used to check whether a solution is correct or not. Therefore, using this to create a completed puzzle ensures that it will be a valid solution.</w:t>
+      </w:r>
+    </w:p>
+    <w:p>
+      <w:pPr>
+        <w:rPr>
+          <w:rFonts w:ascii="Arial Nova" w:hAnsi="Arial Nova"/>
+        </w:rPr>
+      </w:pPr>
+      <w:r>
+        <w:rPr>
+          <w:rFonts w:ascii="Arial Nova" w:hAnsi="Arial Nova"/>
+        </w:rPr>
+        <w:t xml:space="preserve">Another difference is when the puzzle is solved to find a unique solution. Bottom-up generation will start by solving an almost empty grid and as more numbers added </w:t>
+      </w:r>
+      <w:r>
+        <w:rPr>
+          <w:rFonts w:ascii="Arial Nova" w:hAnsi="Arial Nova"/>
+        </w:rPr>
+        <w:t xml:space="preserve">less computation will need to be done for the puzzle to be solved. Also, there will initially be many solutions to the grid and therefore the solving algorithm will need to be run multiple times to prove that there are these different solutions. </w:t>
+      </w:r>
+    </w:p>
+    <w:p>
+      <w:pPr>
+        <w:rPr>
+          <w:rFonts w:ascii="Arial Nova" w:hAnsi="Arial Nova"/>
+        </w:rPr>
+      </w:pPr>
+      <w:r>
+        <w:rPr>
+          <w:rFonts w:ascii="Arial Nova" w:hAnsi="Arial Nova"/>
+        </w:rPr>
+        <w:t xml:space="preserve">Whereas in top-down generation, after the grid is initially populated by the solving algorithm, the solving algorithm will be run over an almost complete grid and as more numbers are removed, the computation will increase. Also, the search for multiple solutions will grow as more numbers are removed whereas in bottom-up it will decrease as more numbers are added. </w:t>
+      </w:r>
+    </w:p>
+    <w:p>
+      <w:pPr>
+        <w:rPr>
+          <w:rFonts w:ascii="Arial Nova" w:hAnsi="Arial Nova"/>
+        </w:rPr>
+      </w:pPr>
+      <w:r>
+        <w:rPr>
+          <w:rFonts w:ascii="Arial Nova" w:hAnsi="Arial Nova"/>
+        </w:rPr>
+        <w:t xml:space="preserve">The solving algorithm used for generating the grid in top-down generation and </w:t>
+      </w:r>
+      <w:r>
+        <w:rPr>
+          <w:rFonts w:ascii="Arial Nova" w:hAnsi="Arial Nova"/>
+        </w:rPr>
+        <w:t xml:space="preserve">for finding a unique solution in both methods has varied but the most common and overall fastest algorithm is the brute-force backtracking solver, due to it being effective at finding multiple solutions quickly as it tries every possibility. There is also research into using genetic algorithms for Sudoku generation </w:t>
+      </w:r>
+      <w:sdt>
+        <w:sdtPr>
+          <w:rPr>
+            <w:rFonts w:ascii="Arial Nova" w:hAnsi="Arial Nova"/>
+          </w:rPr>
+          <w:id w:val="-1161775906"/>
+          <w:citation/>
+        </w:sdtPr>
+        <w:sdtContent>
+          <w:r>
+            <w:rPr>
+              <w:rFonts w:ascii="Arial Nova" w:hAnsi="Arial Nova"/>
+            </w:rPr>
+            <w:fldChar w:fldCharType="begin"/>
+          </w:r>
+          <w:r>
+            <w:rPr>
+              <w:rFonts w:ascii="Arial Nova" w:hAnsi="Arial Nova"/>
+            </w:rPr>
+            <w:instrText xml:space="preserve"> CITATION Man07 \l 2057 </w:instrText>
+          </w:r>
+          <w:r>
+            <w:rPr>
+              <w:rFonts w:ascii="Arial Nova" w:hAnsi="Arial Nova"/>
+            </w:rPr>
+            <w:fldChar w:fldCharType="separate"/>
+          </w:r>
+          <w:r>
+            <w:rPr>
+              <w:rFonts w:ascii="Arial Nova" w:hAnsi="Arial Nova"/>
+              <w:noProof/>
+            </w:rPr>
+            <w:t>[3]</w:t>
+          </w:r>
+          <w:r>
+            <w:rPr>
+              <w:rFonts w:ascii="Arial Nova" w:hAnsi="Arial Nova"/>
+            </w:rPr>
+            <w:fldChar w:fldCharType="end"/>
+          </w:r>
+        </w:sdtContent>
+      </w:sdt>
+      <w:r>
+        <w:rPr>
+          <w:rFonts w:ascii="Arial Nova" w:hAnsi="Arial Nova"/>
+        </w:rPr>
+        <w:t xml:space="preserve"> </w:t>
+      </w:r>
+      <w:r>
+        <w:rPr>
+          <w:rFonts w:ascii="Arial Nova" w:hAnsi="Arial Nova"/>
+        </w:rPr>
+        <w:t>that due to the randomness of stochastic algorithms allows for multiple solutions in the bottom-up version to be found very fast. It also enables the generation of the complete grid in top-down to be done with potentially more randomness than if a brute-force variation was used instead.</w:t>
+      </w:r>
+    </w:p>
+    <w:p>
+      <w:pPr>
+        <w:rPr>
+          <w:rFonts w:ascii="Arial Nova" w:hAnsi="Arial Nova"/>
+        </w:rPr>
+      </w:pPr>
+      <w:r>
+        <w:rPr>
+          <w:rFonts w:ascii="Arial Nova" w:hAnsi="Arial Nova"/>
+        </w:rPr>
+        <w:t>The desired difficulty of the Sudoku when one is being algorithmically generated is dependant on the number of numbered cells that is given. The fewer numbers are given the more work that has to be done in order for the puzzle to be solved. However, this is not</w:t>
+      </w:r>
+      <w:r>
+        <w:rPr>
+          <w:rFonts w:ascii="Arial Nova" w:hAnsi="Arial Nova"/>
+        </w:rPr>
+        <w:t xml:space="preserve"> always true </w:t>
+      </w:r>
+      <w:sdt>
+        <w:sdtPr>
+          <w:rPr>
+            <w:rFonts w:ascii="Arial Nova" w:hAnsi="Arial Nova"/>
+          </w:rPr>
+          <w:id w:val="1857076357"/>
+          <w:citation/>
+        </w:sdtPr>
+        <w:sdtContent>
+          <w:r>
+            <w:rPr>
+              <w:rFonts w:ascii="Arial Nova" w:hAnsi="Arial Nova"/>
+            </w:rPr>
+            <w:fldChar w:fldCharType="begin"/>
+          </w:r>
+          <w:r>
+            <w:rPr>
+              <w:rFonts w:ascii="Arial Nova" w:hAnsi="Arial Nova"/>
+            </w:rPr>
+            <w:instrText xml:space="preserve"> CITATION Hun08 \l 2057 </w:instrText>
+          </w:r>
+          <w:r>
+            <w:rPr>
+              <w:rFonts w:ascii="Arial Nova" w:hAnsi="Arial Nova"/>
+            </w:rPr>
+            <w:fldChar w:fldCharType="separate"/>
+          </w:r>
+          <w:r>
+            <w:rPr>
+              <w:rFonts w:ascii="Arial Nova" w:hAnsi="Arial Nova"/>
+              <w:noProof/>
+            </w:rPr>
+            <w:t>[4]</w:t>
+          </w:r>
+          <w:r>
+            <w:rPr>
+              <w:rFonts w:ascii="Arial Nova" w:hAnsi="Arial Nova"/>
+            </w:rPr>
+            <w:fldChar w:fldCharType="end"/>
+          </w:r>
+        </w:sdtContent>
+      </w:sdt>
+      <w:r>
+        <w:rPr>
+          <w:rFonts w:ascii="Arial Nova" w:hAnsi="Arial Nova"/>
+        </w:rPr>
+        <w:t xml:space="preserve"> as it is purely based on the techniques that need to be used in order for the puzzle to be solved and a puzzle that contains more filled cells can need the use of more complex strategies by the solved to complete the puzzle. Although there are many </w:t>
+      </w:r>
+      <w:r>
+        <w:rPr>
+          <w:rFonts w:ascii="Arial Nova" w:hAnsi="Arial Nova"/>
+        </w:rPr>
+        <w:lastRenderedPageBreak/>
+        <w:t>exceptions to this rule, the majority of puzzles follow the correlation between number of cells filled and difficulty to solve.</w:t>
+      </w:r>
+      <w:r>
+        <w:rPr>
+          <w:rFonts w:ascii="Arial Nova" w:hAnsi="Arial Nova"/>
+        </w:rPr>
+        <w:t xml:space="preserve"> </w:t>
+      </w:r>
+    </w:p>
+    <w:p/>
+    <w:p>
+      <w:pPr>
+        <w:pStyle w:val="Heading2"/>
+      </w:pPr>
+      <w:bookmarkStart w:id="9" w:name="_Toc33797537"/>
+      <w:r>
+        <w:t>2.2 Algorithms</w:t>
+      </w:r>
       <w:bookmarkEnd w:id="9"/>
     </w:p>
+    <w:p>
+      <w:pPr>
+        <w:rPr>
+          <w:rFonts w:ascii="Arial Nova" w:hAnsi="Arial Nova"/>
+        </w:rPr>
+      </w:pPr>
+    </w:p>
+    <w:p>
+      <w:pPr>
+        <w:rPr>
+          <w:rFonts w:ascii="Arial Nova" w:hAnsi="Arial Nova"/>
+        </w:rPr>
+      </w:pPr>
+      <w:r>
+        <w:rPr>
+          <w:rFonts w:ascii="Arial Nova" w:hAnsi="Arial Nova"/>
+        </w:rPr>
+        <w:t xml:space="preserve">The algorithms most commonly looked at are the stochastic algorithms which are all the ones being compared apart from backtracking. Simulated Annealing, Genetic Algorithm and Hill Climb are all similar in design but have a different take on the stochastic approach. </w:t>
+      </w:r>
+    </w:p>
     <w:p/>
+    <w:p>
+      <w:pPr>
+        <w:pStyle w:val="Heading3"/>
+      </w:pPr>
+      <w:bookmarkStart w:id="10" w:name="_Toc33797538"/>
+      <w:r>
+        <w:t>2.2.1 Backtracking</w:t>
+      </w:r>
+      <w:bookmarkEnd w:id="10"/>
+    </w:p>
     <w:p/>
+    <w:p>
+      <w:pPr>
+        <w:rPr>
+          <w:rFonts w:ascii="Arial Nova" w:hAnsi="Arial Nova"/>
+        </w:rPr>
+      </w:pPr>
+      <w:r>
+        <w:rPr>
+          <w:rFonts w:ascii="Arial Nova" w:hAnsi="Arial Nova"/>
+        </w:rPr>
+        <w:t xml:space="preserve">Brute-force backtracking is the most basic and least </w:t>
+      </w:r>
+      <w:r>
+        <w:rPr>
+          <w:rFonts w:ascii="Arial Nova" w:hAnsi="Arial Nova"/>
+        </w:rPr>
+        <w:t>intelligent</w:t>
+      </w:r>
+      <w:r>
+        <w:rPr>
+          <w:rFonts w:ascii="Arial Nova" w:hAnsi="Arial Nova"/>
+        </w:rPr>
+        <w:t xml:space="preserve"> algorithm for sudoku solving. In the theme of all brute-force algorithm, it involved searching the whole solution space for a valid answer to the puzzle. </w:t>
+      </w:r>
+    </w:p>
+    <w:p>
+      <w:pPr>
+        <w:rPr>
+          <w:rFonts w:ascii="Arial Nova" w:hAnsi="Arial Nova"/>
+        </w:rPr>
+      </w:pPr>
+      <w:r>
+        <w:rPr>
+          <w:rFonts w:ascii="Arial Nova" w:hAnsi="Arial Nova"/>
+        </w:rPr>
+        <w:t>The algorithm will select the first empty cell in the grid and try and place a 1. If the 1 breaks on of the 3 constraints of Sudoku, then the algorithm will try the number 2 all the way up to the number 9. When a number of found that does not break any of the constraints then it is added to the cell and the algorithm moves on to the next empty cell, repeating the process until it reaches the end of the grid.</w:t>
+      </w:r>
+    </w:p>
+    <w:p>
+      <w:pPr>
+        <w:rPr>
+          <w:rFonts w:ascii="Arial Nova" w:hAnsi="Arial Nova"/>
+        </w:rPr>
+      </w:pPr>
+      <w:r>
+        <w:rPr>
+          <w:rFonts w:ascii="Arial Nova" w:hAnsi="Arial Nova"/>
+        </w:rPr>
+        <w:t xml:space="preserve">If the algorithm iterates through all the numbers 1-9 without finding a valid option, it will backtrack back to the previous cell and try a new number. This allows for all the possible options for the solution to be tested and therefore the only exit scenarios are that the puzzle is </w:t>
+      </w:r>
+      <w:r>
+        <w:rPr>
+          <w:rFonts w:ascii="Arial Nova" w:hAnsi="Arial Nova"/>
+        </w:rPr>
+        <w:t>solved,</w:t>
+      </w:r>
+      <w:r>
+        <w:rPr>
+          <w:rFonts w:ascii="Arial Nova" w:hAnsi="Arial Nova"/>
+        </w:rPr>
+        <w:t xml:space="preserve"> or all possible solutions were </w:t>
+      </w:r>
+      <w:proofErr w:type="gramStart"/>
+      <w:r>
+        <w:rPr>
+          <w:rFonts w:ascii="Arial Nova" w:hAnsi="Arial Nova"/>
+        </w:rPr>
+        <w:t>tested</w:t>
+      </w:r>
+      <w:proofErr w:type="gramEnd"/>
+      <w:r>
+        <w:rPr>
+          <w:rFonts w:ascii="Arial Nova" w:hAnsi="Arial Nova"/>
+        </w:rPr>
+        <w:t xml:space="preserve"> and the Sudoku is unsolvable. </w:t>
+      </w:r>
+    </w:p>
+    <w:p>
+      <w:pPr>
+        <w:rPr>
+          <w:rFonts w:ascii="Arial Nova" w:hAnsi="Arial Nova"/>
+        </w:rPr>
+      </w:pPr>
+      <w:r>
+        <w:rPr>
+          <w:rFonts w:ascii="Arial Nova" w:hAnsi="Arial Nova"/>
+        </w:rPr>
+        <w:t xml:space="preserve">Backtracking can be used effectively for comparison against other, more complex algorithms as it gives a very good base case of the most straight forward type of algorithm and therefore gives a good comparison of if the more complex algorithm is worth it. </w:t>
+      </w:r>
+    </w:p>
     <w:p/>
     <w:p>
       <w:pPr>
-        <w:pStyle w:val="Heading2"/>
-      </w:pPr>
-      <w:bookmarkStart w:id="10" w:name="_Toc33797537"/>
-      <w:r>
-        <w:t>2.2 Algorithms</w:t>
-      </w:r>
-      <w:bookmarkEnd w:id="10"/>
-    </w:p>
-    <w:p>
-      <w:pPr>
-        <w:rPr>
-          <w:rFonts w:ascii="Arial Nova" w:hAnsi="Arial Nova"/>
-        </w:rPr>
-      </w:pPr>
-    </w:p>
-    <w:p>
-      <w:pPr>
-        <w:rPr>
-          <w:rFonts w:ascii="Arial Nova" w:hAnsi="Arial Nova"/>
-        </w:rPr>
-      </w:pPr>
-      <w:r>
-        <w:rPr>
-          <w:rFonts w:ascii="Arial Nova" w:hAnsi="Arial Nova"/>
-        </w:rPr>
-        <w:t xml:space="preserve">The algorithms most commonly looked at are the stochastic algorithms which are all the ones being compared apart from backtracking. Simulated Annealing, Genetic Algorithm and Hill Climb are all similar in design but have a different take on the stochastic approach. </w:t>
-      </w:r>
-    </w:p>
-    <w:p/>
-    <w:p>
-      <w:pPr>
         <w:pStyle w:val="Heading3"/>
       </w:pPr>
-      <w:bookmarkStart w:id="11" w:name="_Toc33797538"/>
-      <w:r>
-        <w:t>2.2.1 Backtracking</w:t>
-      </w:r>
+      <w:bookmarkStart w:id="11" w:name="_Toc33797539"/>
+      <w:r>
+        <w:t>2.2.2 Simulated Annealing</w:t>
+      </w:r>
+      <w:bookmarkStart w:id="12" w:name="_GoBack"/>
       <w:bookmarkEnd w:id="11"/>
-    </w:p>
-    <w:p/>
-    <w:p>
-      <w:pPr>
-        <w:pStyle w:val="Heading3"/>
-      </w:pPr>
-      <w:bookmarkStart w:id="12" w:name="_Toc33797539"/>
-      <w:r>
-        <w:t>2.2.2 Simulated Annealing</w:t>
-      </w:r>
       <w:bookmarkEnd w:id="12"/>
     </w:p>
     <w:p/>
@@ -3603,6 +4203,7 @@
       </w:pPr>
       <w:bookmarkStart w:id="15" w:name="_Toc33797542"/>
       <w:r>
+        <w:lastRenderedPageBreak/>
         <w:t>2.3 Existing Systems</w:t>
       </w:r>
       <w:bookmarkEnd w:id="15"/>
@@ -3711,218 +4312,218 @@
         <w:rPr>
           <w:rFonts w:ascii="Arial Nova" w:hAnsi="Arial Nova"/>
         </w:rPr>
+        <w:t>Get completed board and remove cells checking that there is still one solution.</w:t>
+      </w:r>
+    </w:p>
+    <w:p>
+      <w:pPr>
+        <w:rPr>
+          <w:rFonts w:ascii="Arial Nova" w:hAnsi="Arial Nova"/>
+        </w:rPr>
+      </w:pPr>
+      <w:r>
+        <w:rPr>
+          <w:rFonts w:ascii="Arial Nova" w:hAnsi="Arial Nova"/>
+        </w:rPr>
+        <w:t>Research into how information will be displayed at the end and comparisons done (GUI?)</w:t>
+      </w:r>
+    </w:p>
+    <w:p>
+      <w:pPr>
+        <w:rPr>
+          <w:rFonts w:ascii="Arial Nova" w:hAnsi="Arial Nova"/>
+        </w:rPr>
+      </w:pPr>
+    </w:p>
+    <w:p>
+      <w:pPr>
+        <w:rPr>
+          <w:rFonts w:ascii="Arial Nova" w:hAnsi="Arial Nova"/>
+        </w:rPr>
+      </w:pPr>
+      <w:r>
+        <w:rPr>
+          <w:rFonts w:ascii="Arial Nova" w:hAnsi="Arial Nova"/>
+        </w:rPr>
+        <w:t xml:space="preserve">Big Emphasis on how similar systems implement their algorithms and how they do their comparisons. How they are all linked together and how mine differs from that. Also show how they display their data at the end and how I intend on doing it. </w:t>
+      </w:r>
+    </w:p>
+    <w:p>
+      <w:pPr>
+        <w:rPr>
+          <w:rFonts w:ascii="Arial Nova" w:hAnsi="Arial Nova"/>
+        </w:rPr>
+      </w:pPr>
+      <w:r>
+        <w:rPr>
+          <w:rFonts w:ascii="Arial Nova" w:hAnsi="Arial Nova"/>
+        </w:rPr>
+        <w:t xml:space="preserve">Look into using images of sudoku puzzle to explain stochastic. Potentially create own puzzle and annotate it to avoid having to reference as much </w:t>
+      </w:r>
+    </w:p>
+    <w:p>
+      <w:pPr>
+        <w:rPr>
+          <w:rFonts w:ascii="Arial Nova" w:hAnsi="Arial Nova"/>
+        </w:rPr>
+      </w:pPr>
+      <w:r>
+        <w:rPr>
+          <w:rFonts w:ascii="Arial Nova" w:hAnsi="Arial Nova"/>
+        </w:rPr>
+        <w:t xml:space="preserve"> </w:t>
+      </w:r>
+    </w:p>
+    <w:p>
+      <w:pPr>
+        <w:rPr>
+          <w:rFonts w:ascii="Arial Nova" w:hAnsi="Arial Nova"/>
+        </w:rPr>
+      </w:pPr>
+    </w:p>
+    <w:p>
+      <w:pPr>
+        <w:rPr>
+          <w:rFonts w:ascii="Arial Nova" w:hAnsi="Arial Nova"/>
+        </w:rPr>
+      </w:pPr>
+    </w:p>
+    <w:p>
+      <w:pPr>
+        <w:rPr>
+          <w:rFonts w:ascii="Arial Nova" w:hAnsi="Arial Nova"/>
+        </w:rPr>
+      </w:pPr>
+    </w:p>
+    <w:p>
+      <w:pPr>
+        <w:rPr>
+          <w:rFonts w:ascii="Arial Nova" w:hAnsi="Arial Nova"/>
+        </w:rPr>
+      </w:pPr>
+      <w:r>
+        <w:rPr>
+          <w:rFonts w:ascii="Arial Nova" w:hAnsi="Arial Nova"/>
+        </w:rPr>
+        <w:t>Backtracking:</w:t>
+      </w:r>
+    </w:p>
+    <w:p>
+      <w:pPr>
+        <w:rPr>
+          <w:rFonts w:ascii="Arial Nova" w:hAnsi="Arial Nova"/>
+        </w:rPr>
+      </w:pPr>
+      <w:r>
+        <w:rPr>
+          <w:rFonts w:ascii="Arial Nova" w:hAnsi="Arial Nova"/>
+        </w:rPr>
+        <w:t>With / without recursion</w:t>
+      </w:r>
+    </w:p>
+    <w:p>
+      <w:pPr>
+        <w:rPr>
+          <w:rFonts w:ascii="Arial Nova" w:hAnsi="Arial Nova"/>
+        </w:rPr>
+      </w:pPr>
+    </w:p>
+    <w:p>
+      <w:pPr>
+        <w:rPr>
+          <w:rFonts w:ascii="Arial Nova" w:hAnsi="Arial Nova"/>
+        </w:rPr>
+      </w:pPr>
+      <w:r>
+        <w:rPr>
+          <w:rFonts w:ascii="Arial Nova" w:hAnsi="Arial Nova"/>
+        </w:rPr>
+        <w:t>Stochastic:</w:t>
+      </w:r>
+    </w:p>
+    <w:p>
+      <w:pPr>
+        <w:rPr>
+          <w:rFonts w:ascii="Arial Nova" w:hAnsi="Arial Nova"/>
+        </w:rPr>
+      </w:pPr>
+      <w:r>
+        <w:rPr>
+          <w:rFonts w:ascii="Arial Nova" w:hAnsi="Arial Nova"/>
+        </w:rPr>
+        <w:t xml:space="preserve">Simulated annealing </w:t>
+      </w:r>
+    </w:p>
+    <w:p>
+      <w:pPr>
+        <w:rPr>
+          <w:rFonts w:ascii="Arial Nova" w:hAnsi="Arial Nova"/>
+        </w:rPr>
+      </w:pPr>
+      <w:r>
+        <w:rPr>
+          <w:rFonts w:ascii="Arial Nova" w:hAnsi="Arial Nova"/>
+        </w:rPr>
+        <w:t xml:space="preserve">Genetic </w:t>
+      </w:r>
+    </w:p>
+    <w:p>
+      <w:pPr>
+        <w:rPr>
+          <w:rFonts w:ascii="Arial Nova" w:hAnsi="Arial Nova"/>
+        </w:rPr>
+      </w:pPr>
+      <w:r>
+        <w:rPr>
+          <w:rFonts w:ascii="Arial Nova" w:hAnsi="Arial Nova"/>
+        </w:rPr>
+        <w:t>3</w:t>
+      </w:r>
+      <w:r>
+        <w:rPr>
+          <w:rFonts w:ascii="Arial Nova" w:hAnsi="Arial Nova"/>
+          <w:vertAlign w:val="superscript"/>
+        </w:rPr>
+        <w:t>rd</w:t>
+      </w:r>
+      <w:r>
+        <w:rPr>
+          <w:rFonts w:ascii="Arial Nova" w:hAnsi="Arial Nova"/>
+        </w:rPr>
+        <w:t xml:space="preserve"> algorithm - </w:t>
+      </w:r>
+    </w:p>
+    <w:p>
+      <w:pPr>
+        <w:rPr>
+          <w:rFonts w:ascii="Arial Nova" w:hAnsi="Arial Nova"/>
+        </w:rPr>
+      </w:pPr>
+    </w:p>
+    <w:p>
+      <w:pPr>
+        <w:rPr>
+          <w:rFonts w:ascii="Arial Nova" w:hAnsi="Arial Nova"/>
+        </w:rPr>
+      </w:pPr>
+      <w:r>
+        <w:rPr>
+          <w:rFonts w:ascii="Arial Nova" w:hAnsi="Arial Nova"/>
+        </w:rPr>
+        <w:t xml:space="preserve">Constraint Problem </w:t>
+      </w:r>
+    </w:p>
+    <w:p>
+      <w:pPr>
+        <w:rPr>
+          <w:rFonts w:ascii="Arial Nova" w:hAnsi="Arial Nova"/>
+        </w:rPr>
+      </w:pPr>
+      <w:r>
+        <w:rPr>
+          <w:rFonts w:ascii="Arial Nova" w:hAnsi="Arial Nova"/>
+        </w:rPr>
         <w:lastRenderedPageBreak/>
-        <w:t>Get completed board and remove cells checking that there is still one solution.</w:t>
-      </w:r>
-    </w:p>
-    <w:p>
-      <w:pPr>
-        <w:rPr>
-          <w:rFonts w:ascii="Arial Nova" w:hAnsi="Arial Nova"/>
-        </w:rPr>
-      </w:pPr>
-      <w:r>
-        <w:rPr>
-          <w:rFonts w:ascii="Arial Nova" w:hAnsi="Arial Nova"/>
-        </w:rPr>
-        <w:t>Research into how information will be displayed at the end and comparisons done (GUI?)</w:t>
-      </w:r>
-    </w:p>
-    <w:p>
-      <w:pPr>
-        <w:rPr>
-          <w:rFonts w:ascii="Arial Nova" w:hAnsi="Arial Nova"/>
-        </w:rPr>
-      </w:pPr>
-    </w:p>
-    <w:p>
-      <w:pPr>
-        <w:rPr>
-          <w:rFonts w:ascii="Arial Nova" w:hAnsi="Arial Nova"/>
-        </w:rPr>
-      </w:pPr>
-      <w:r>
-        <w:rPr>
-          <w:rFonts w:ascii="Arial Nova" w:hAnsi="Arial Nova"/>
-        </w:rPr>
-        <w:t xml:space="preserve">Big Emphasis on how similar systems implement their algorithms and how they do their comparisons. How they are all linked together and how mine differs from that. Also show how they display their data at the end and how I intend on doing it. </w:t>
-      </w:r>
-    </w:p>
-    <w:p>
-      <w:pPr>
-        <w:rPr>
-          <w:rFonts w:ascii="Arial Nova" w:hAnsi="Arial Nova"/>
-        </w:rPr>
-      </w:pPr>
-      <w:r>
-        <w:rPr>
-          <w:rFonts w:ascii="Arial Nova" w:hAnsi="Arial Nova"/>
-        </w:rPr>
-        <w:t xml:space="preserve">Look into using images of sudoku puzzle to explain stochastic. Potentially create own puzzle and annotate it to avoid having to reference as much </w:t>
-      </w:r>
-    </w:p>
-    <w:p>
-      <w:pPr>
-        <w:rPr>
-          <w:rFonts w:ascii="Arial Nova" w:hAnsi="Arial Nova"/>
-        </w:rPr>
-      </w:pPr>
-      <w:r>
-        <w:rPr>
-          <w:rFonts w:ascii="Arial Nova" w:hAnsi="Arial Nova"/>
-        </w:rPr>
-        <w:t xml:space="preserve"> </w:t>
-      </w:r>
-    </w:p>
-    <w:p>
-      <w:pPr>
-        <w:rPr>
-          <w:rFonts w:ascii="Arial Nova" w:hAnsi="Arial Nova"/>
-        </w:rPr>
-      </w:pPr>
-    </w:p>
-    <w:p>
-      <w:pPr>
-        <w:rPr>
-          <w:rFonts w:ascii="Arial Nova" w:hAnsi="Arial Nova"/>
-        </w:rPr>
-      </w:pPr>
-    </w:p>
-    <w:p>
-      <w:pPr>
-        <w:rPr>
-          <w:rFonts w:ascii="Arial Nova" w:hAnsi="Arial Nova"/>
-        </w:rPr>
-      </w:pPr>
-    </w:p>
-    <w:p>
-      <w:pPr>
-        <w:rPr>
-          <w:rFonts w:ascii="Arial Nova" w:hAnsi="Arial Nova"/>
-        </w:rPr>
-      </w:pPr>
-      <w:r>
-        <w:rPr>
-          <w:rFonts w:ascii="Arial Nova" w:hAnsi="Arial Nova"/>
-        </w:rPr>
-        <w:t>Backtracking:</w:t>
-      </w:r>
-    </w:p>
-    <w:p>
-      <w:pPr>
-        <w:rPr>
-          <w:rFonts w:ascii="Arial Nova" w:hAnsi="Arial Nova"/>
-        </w:rPr>
-      </w:pPr>
-      <w:r>
-        <w:rPr>
-          <w:rFonts w:ascii="Arial Nova" w:hAnsi="Arial Nova"/>
-        </w:rPr>
-        <w:t>With / without recursion</w:t>
-      </w:r>
-    </w:p>
-    <w:p>
-      <w:pPr>
-        <w:rPr>
-          <w:rFonts w:ascii="Arial Nova" w:hAnsi="Arial Nova"/>
-        </w:rPr>
-      </w:pPr>
-    </w:p>
-    <w:p>
-      <w:pPr>
-        <w:rPr>
-          <w:rFonts w:ascii="Arial Nova" w:hAnsi="Arial Nova"/>
-        </w:rPr>
-      </w:pPr>
-      <w:r>
-        <w:rPr>
-          <w:rFonts w:ascii="Arial Nova" w:hAnsi="Arial Nova"/>
-        </w:rPr>
-        <w:t>Stochastic:</w:t>
-      </w:r>
-    </w:p>
-    <w:p>
-      <w:pPr>
-        <w:rPr>
-          <w:rFonts w:ascii="Arial Nova" w:hAnsi="Arial Nova"/>
-        </w:rPr>
-      </w:pPr>
-      <w:r>
-        <w:rPr>
-          <w:rFonts w:ascii="Arial Nova" w:hAnsi="Arial Nova"/>
-        </w:rPr>
-        <w:t xml:space="preserve">Simulated annealing </w:t>
-      </w:r>
-    </w:p>
-    <w:p>
-      <w:pPr>
-        <w:rPr>
-          <w:rFonts w:ascii="Arial Nova" w:hAnsi="Arial Nova"/>
-        </w:rPr>
-      </w:pPr>
-      <w:r>
-        <w:rPr>
-          <w:rFonts w:ascii="Arial Nova" w:hAnsi="Arial Nova"/>
-        </w:rPr>
-        <w:t xml:space="preserve">Genetic </w:t>
-      </w:r>
-    </w:p>
-    <w:p>
-      <w:pPr>
-        <w:rPr>
-          <w:rFonts w:ascii="Arial Nova" w:hAnsi="Arial Nova"/>
-        </w:rPr>
-      </w:pPr>
-      <w:r>
-        <w:rPr>
-          <w:rFonts w:ascii="Arial Nova" w:hAnsi="Arial Nova"/>
-        </w:rPr>
-        <w:t>3</w:t>
-      </w:r>
-      <w:r>
-        <w:rPr>
-          <w:rFonts w:ascii="Arial Nova" w:hAnsi="Arial Nova"/>
-          <w:vertAlign w:val="superscript"/>
-        </w:rPr>
-        <w:t>rd</w:t>
-      </w:r>
-      <w:r>
-        <w:rPr>
-          <w:rFonts w:ascii="Arial Nova" w:hAnsi="Arial Nova"/>
-        </w:rPr>
-        <w:t xml:space="preserve"> algorithm - </w:t>
-      </w:r>
-    </w:p>
-    <w:p>
-      <w:pPr>
-        <w:rPr>
-          <w:rFonts w:ascii="Arial Nova" w:hAnsi="Arial Nova"/>
-        </w:rPr>
-      </w:pPr>
-    </w:p>
-    <w:p>
-      <w:pPr>
-        <w:rPr>
-          <w:rFonts w:ascii="Arial Nova" w:hAnsi="Arial Nova"/>
-        </w:rPr>
-      </w:pPr>
-      <w:r>
-        <w:rPr>
-          <w:rFonts w:ascii="Arial Nova" w:hAnsi="Arial Nova"/>
-        </w:rPr>
-        <w:t xml:space="preserve">Constraint Problem </w:t>
-      </w:r>
-    </w:p>
-    <w:p>
-      <w:pPr>
-        <w:rPr>
-          <w:rFonts w:ascii="Arial Nova" w:hAnsi="Arial Nova"/>
-        </w:rPr>
-      </w:pPr>
-      <w:r>
-        <w:rPr>
-          <w:rFonts w:ascii="Arial Nova" w:hAnsi="Arial Nova"/>
-        </w:rPr>
         <w:t>Introduce concept but probably won</w:t>
       </w:r>
       <w:r>
@@ -4026,7 +4627,21 @@
         <w:rPr>
           <w:rFonts w:ascii="Arial Nova" w:hAnsi="Arial Nova"/>
         </w:rPr>
-        <w:t xml:space="preserve">Python – one area of interest for me is data analysis and python is used for this. Have used it briefly </w:t>
+        <w:t xml:space="preserve">Python – one area of interest for me is data analysis and python </w:t>
+      </w:r>
+      <w:proofErr w:type="gramStart"/>
+      <w:r>
+        <w:rPr>
+          <w:rFonts w:ascii="Arial Nova" w:hAnsi="Arial Nova"/>
+        </w:rPr>
+        <w:t>is</w:t>
+      </w:r>
+      <w:proofErr w:type="gramEnd"/>
+      <w:r>
+        <w:rPr>
+          <w:rFonts w:ascii="Arial Nova" w:hAnsi="Arial Nova"/>
+        </w:rPr>
+        <w:t xml:space="preserve"> used for this. Have used it briefly </w:t>
       </w:r>
       <w:r>
         <w:rPr>
@@ -4045,7 +4660,6 @@
         <w:rPr>
           <w:rFonts w:ascii="Arial Nova" w:hAnsi="Arial Nova"/>
         </w:rPr>
-        <w:lastRenderedPageBreak/>
         <w:t>C – too low level for what I want to do.</w:t>
       </w:r>
       <w:r>
@@ -4464,31 +5078,10 @@
     <w:p/>
     <w:p/>
     <w:p/>
-    <w:p/>
-    <w:p/>
-    <w:p>
-      <w:pPr>
-        <w:pStyle w:val="Heading1"/>
-      </w:pPr>
-      <w:bookmarkStart w:id="22" w:name="_Toc33797549"/>
-      <w:r>
-        <w:lastRenderedPageBreak/>
-        <w:t>References</w:t>
-      </w:r>
-      <w:bookmarkEnd w:id="22"/>
-    </w:p>
-    <w:p>
-      <w:pPr>
-        <w:rPr>
-          <w:rFonts w:ascii="Arial Nova" w:hAnsi="Arial Nova"/>
-        </w:rPr>
-      </w:pPr>
-    </w:p>
     <w:p>
       <w:pPr>
         <w:pStyle w:val="NormalWeb"/>
         <w:spacing w:before="0" w:beforeAutospacing="0" w:after="180" w:afterAutospacing="0"/>
-        <w:ind w:left="450" w:hanging="450"/>
         <w:rPr>
           <w:rFonts w:ascii="Arial Nova" w:hAnsi="Arial Nova"/>
           <w:color w:val="000000"/>
@@ -4496,220 +5089,322 @@
           <w:szCs w:val="22"/>
         </w:rPr>
       </w:pPr>
-      <w:r>
-        <w:rPr>
-          <w:rFonts w:ascii="Arial Nova" w:hAnsi="Arial Nova"/>
-          <w:color w:val="000000"/>
+    </w:p>
+    <w:p/>
+    <w:sdt>
+      <w:sdtPr>
+        <w:id w:val="-1382172361"/>
+        <w:docPartObj>
+          <w:docPartGallery w:val="Bibliographies"/>
+          <w:docPartUnique/>
+        </w:docPartObj>
+      </w:sdtPr>
+      <w:sdtEndPr>
+        <w:rPr>
+          <w:rFonts w:asciiTheme="minorHAnsi" w:eastAsiaTheme="minorEastAsia" w:hAnsiTheme="minorHAnsi" w:cstheme="minorBidi"/>
           <w:sz w:val="22"/>
           <w:szCs w:val="22"/>
         </w:rPr>
-        <w:t>[1] Qqwing.com. (2020). </w:t>
-      </w:r>
-      <w:proofErr w:type="spellStart"/>
-      <w:r>
-        <w:rPr>
-          <w:rFonts w:ascii="Arial Nova" w:hAnsi="Arial Nova"/>
-          <w:i/>
-          <w:iCs/>
-          <w:color w:val="000000"/>
-          <w:sz w:val="22"/>
-          <w:szCs w:val="22"/>
-        </w:rPr>
-        <w:t>QQWing</w:t>
-      </w:r>
-      <w:proofErr w:type="spellEnd"/>
-      <w:r>
-        <w:rPr>
-          <w:rFonts w:ascii="Arial Nova" w:hAnsi="Arial Nova"/>
-          <w:i/>
-          <w:iCs/>
-          <w:color w:val="000000"/>
-          <w:sz w:val="22"/>
-          <w:szCs w:val="22"/>
-        </w:rPr>
-        <w:t xml:space="preserve"> Sudoku</w:t>
-      </w:r>
-      <w:r>
-        <w:rPr>
-          <w:rFonts w:ascii="Arial Nova" w:hAnsi="Arial Nova"/>
-          <w:color w:val="000000"/>
-          <w:sz w:val="22"/>
-          <w:szCs w:val="22"/>
-        </w:rPr>
-        <w:t>. [online] Available at: https://qqwing.com/ [Accessed 25 Feb. 2020].</w:t>
-      </w:r>
-    </w:p>
-    <w:p>
-      <w:pPr>
-        <w:pStyle w:val="NormalWeb"/>
-        <w:spacing w:before="0" w:beforeAutospacing="0" w:after="180" w:afterAutospacing="0"/>
-        <w:ind w:left="450" w:hanging="450"/>
-        <w:rPr>
-          <w:rStyle w:val="Hyperlink"/>
-          <w:sz w:val="22"/>
-          <w:szCs w:val="22"/>
-        </w:rPr>
-      </w:pPr>
-      <w:r>
-        <w:rPr>
-          <w:rFonts w:ascii="Arial Nova" w:hAnsi="Arial Nova"/>
-          <w:color w:val="000000"/>
-          <w:sz w:val="22"/>
-          <w:szCs w:val="22"/>
-        </w:rPr>
-        <w:t xml:space="preserve">[2] </w:t>
-      </w:r>
-      <w:proofErr w:type="spellStart"/>
-      <w:r>
-        <w:rPr>
-          <w:rFonts w:ascii="Arial Nova" w:hAnsi="Arial Nova"/>
-          <w:color w:val="000000"/>
-          <w:sz w:val="22"/>
-          <w:szCs w:val="22"/>
-        </w:rPr>
-        <w:t>Mangwani</w:t>
-      </w:r>
-      <w:proofErr w:type="spellEnd"/>
-      <w:r>
-        <w:rPr>
-          <w:rFonts w:ascii="Arial Nova" w:hAnsi="Arial Nova"/>
-          <w:color w:val="000000"/>
-          <w:sz w:val="22"/>
-          <w:szCs w:val="22"/>
-        </w:rPr>
-        <w:t xml:space="preserve">, J., &amp; Prateek, P. (2012). Using Progressive Stochastic Search to solve Sudoku CSP. </w:t>
-      </w:r>
-      <w:hyperlink r:id="rId8" w:history="1">
-        <w:r>
-          <w:rPr>
-            <w:rStyle w:val="Hyperlink"/>
-            <w:sz w:val="22"/>
-            <w:szCs w:val="22"/>
-          </w:rPr>
-          <w:t>https://pdfs.semanticscholar.org/2596/8256c1dd61c5c5ff13b3ecc2fb146259f171.pdf</w:t>
-        </w:r>
-      </w:hyperlink>
-    </w:p>
-    <w:p>
-      <w:pPr>
-        <w:pStyle w:val="NormalWeb"/>
-        <w:spacing w:before="0" w:beforeAutospacing="0" w:after="180" w:afterAutospacing="0"/>
-        <w:ind w:left="450" w:hanging="450"/>
-        <w:rPr>
-          <w:rFonts w:ascii="Arial Nova" w:hAnsi="Arial Nova"/>
-          <w:color w:val="000000"/>
-          <w:sz w:val="22"/>
-          <w:szCs w:val="22"/>
-        </w:rPr>
-      </w:pPr>
-      <w:r>
-        <w:rPr>
-          <w:rFonts w:ascii="Arial Nova" w:hAnsi="Arial Nova"/>
-          <w:color w:val="000000"/>
-          <w:sz w:val="22"/>
-          <w:szCs w:val="22"/>
-        </w:rPr>
-        <w:t>[</w:t>
-      </w:r>
-      <w:r>
-        <w:rPr>
-          <w:rFonts w:ascii="Arial Nova" w:hAnsi="Arial Nova"/>
-          <w:color w:val="000000"/>
-          <w:sz w:val="22"/>
-          <w:szCs w:val="22"/>
-        </w:rPr>
-        <w:t>3</w:t>
-      </w:r>
-      <w:r>
-        <w:rPr>
-          <w:rFonts w:ascii="Arial Nova" w:hAnsi="Arial Nova"/>
-          <w:color w:val="000000"/>
-          <w:sz w:val="22"/>
-          <w:szCs w:val="22"/>
-        </w:rPr>
-        <w:t>]</w:t>
-      </w:r>
-      <w:r>
-        <w:rPr>
-          <w:rFonts w:ascii="Arial Nova" w:hAnsi="Arial Nova"/>
-          <w:color w:val="000000"/>
-          <w:sz w:val="22"/>
-          <w:szCs w:val="22"/>
-        </w:rPr>
-        <w:t xml:space="preserve"> </w:t>
-      </w:r>
-      <w:r>
-        <w:rPr>
-          <w:rFonts w:ascii="Arial Nova" w:hAnsi="Arial Nova"/>
-          <w:color w:val="000000"/>
-          <w:sz w:val="22"/>
-          <w:szCs w:val="22"/>
-        </w:rPr>
-        <w:t xml:space="preserve">T. </w:t>
-      </w:r>
-      <w:proofErr w:type="spellStart"/>
-      <w:r>
-        <w:rPr>
-          <w:rFonts w:ascii="Arial Nova" w:hAnsi="Arial Nova"/>
-          <w:color w:val="000000"/>
-          <w:sz w:val="22"/>
-          <w:szCs w:val="22"/>
-        </w:rPr>
-        <w:t>Mantere</w:t>
-      </w:r>
-      <w:proofErr w:type="spellEnd"/>
-      <w:r>
-        <w:rPr>
-          <w:rFonts w:ascii="Arial Nova" w:hAnsi="Arial Nova"/>
-          <w:color w:val="000000"/>
-          <w:sz w:val="22"/>
-          <w:szCs w:val="22"/>
-        </w:rPr>
-        <w:t xml:space="preserve"> and J. </w:t>
-      </w:r>
-      <w:proofErr w:type="spellStart"/>
-      <w:r>
-        <w:rPr>
-          <w:rFonts w:ascii="Arial Nova" w:hAnsi="Arial Nova"/>
-          <w:color w:val="000000"/>
-          <w:sz w:val="22"/>
-          <w:szCs w:val="22"/>
-        </w:rPr>
-        <w:t>Koljonen</w:t>
-      </w:r>
-      <w:proofErr w:type="spellEnd"/>
-      <w:r>
-        <w:rPr>
-          <w:rFonts w:ascii="Arial Nova" w:hAnsi="Arial Nova"/>
-          <w:color w:val="000000"/>
-          <w:sz w:val="22"/>
-          <w:szCs w:val="22"/>
-        </w:rPr>
-        <w:t xml:space="preserve">, ‘Solving, rating and generating Sudoku puzzles with GA’, in 2007 IEEE Congress on Evolutionary Computation, 2007, </w:t>
-      </w:r>
-      <w:proofErr w:type="spellStart"/>
-      <w:r>
-        <w:rPr>
-          <w:rFonts w:ascii="Arial Nova" w:hAnsi="Arial Nova"/>
-          <w:color w:val="000000"/>
-          <w:sz w:val="22"/>
-          <w:szCs w:val="22"/>
-        </w:rPr>
-        <w:t>doi</w:t>
-      </w:r>
-      <w:proofErr w:type="spellEnd"/>
-      <w:r>
-        <w:rPr>
-          <w:rFonts w:ascii="Arial Nova" w:hAnsi="Arial Nova"/>
-          <w:color w:val="000000"/>
-          <w:sz w:val="22"/>
-          <w:szCs w:val="22"/>
-        </w:rPr>
-        <w:t>: 10.1109/cec.2007.4424632.</w:t>
-      </w:r>
-    </w:p>
-    <w:p/>
-    <w:p/>
+      </w:sdtEndPr>
+      <w:sdtContent>
+        <w:p>
+          <w:pPr>
+            <w:pStyle w:val="Heading1"/>
+          </w:pPr>
+          <w:r>
+            <w:t>References</w:t>
+          </w:r>
+        </w:p>
+        <w:sdt>
+          <w:sdtPr>
+            <w:id w:val="-573587230"/>
+            <w:bibliography/>
+          </w:sdtPr>
+          <w:sdtContent>
+            <w:p>
+              <w:pPr>
+                <w:rPr>
+                  <w:noProof/>
+                </w:rPr>
+              </w:pPr>
+              <w:r>
+                <w:fldChar w:fldCharType="begin"/>
+              </w:r>
+              <w:r>
+                <w:instrText xml:space="preserve"> BIBLIOGRAPHY </w:instrText>
+              </w:r>
+              <w:r>
+                <w:fldChar w:fldCharType="separate"/>
+              </w:r>
+            </w:p>
+            <w:tbl>
+              <w:tblPr>
+                <w:tblW w:w="5000" w:type="pct"/>
+                <w:tblCellSpacing w:w="15" w:type="dxa"/>
+                <w:tblCellMar>
+                  <w:top w:w="15" w:type="dxa"/>
+                  <w:left w:w="15" w:type="dxa"/>
+                  <w:bottom w:w="15" w:type="dxa"/>
+                  <w:right w:w="15" w:type="dxa"/>
+                </w:tblCellMar>
+                <w:tblLook w:val="04A0" w:firstRow="1" w:lastRow="0" w:firstColumn="1" w:lastColumn="0" w:noHBand="0" w:noVBand="1"/>
+              </w:tblPr>
+              <w:tblGrid>
+                <w:gridCol w:w="322"/>
+                <w:gridCol w:w="8704"/>
+              </w:tblGrid>
+              <w:tr>
+                <w:trPr>
+                  <w:divId w:val="153493146"/>
+                  <w:tblCellSpacing w:w="15" w:type="dxa"/>
+                </w:trPr>
+                <w:tc>
+                  <w:tcPr>
+                    <w:tcW w:w="50" w:type="pct"/>
+                    <w:hideMark/>
+                  </w:tcPr>
+                  <w:p>
+                    <w:pPr>
+                      <w:pStyle w:val="Bibliography"/>
+                      <w:rPr>
+                        <w:noProof/>
+                        <w:sz w:val="24"/>
+                        <w:szCs w:val="24"/>
+                      </w:rPr>
+                    </w:pPr>
+                    <w:r>
+                      <w:rPr>
+                        <w:noProof/>
+                      </w:rPr>
+                      <w:t xml:space="preserve">[1] </w:t>
+                    </w:r>
+                  </w:p>
+                </w:tc>
+                <w:tc>
+                  <w:tcPr>
+                    <w:tcW w:w="0" w:type="auto"/>
+                    <w:hideMark/>
+                  </w:tcPr>
+                  <w:p>
+                    <w:pPr>
+                      <w:pStyle w:val="Bibliography"/>
+                      <w:rPr>
+                        <w:noProof/>
+                      </w:rPr>
+                    </w:pPr>
+                    <w:r>
+                      <w:rPr>
+                        <w:noProof/>
+                      </w:rPr>
+                      <w:t>“qqWing,” [Online]. Available: https://qqwing.com/. [Accessed 25 February 2020].</w:t>
+                    </w:r>
+                  </w:p>
+                </w:tc>
+              </w:tr>
+              <w:tr>
+                <w:trPr>
+                  <w:divId w:val="153493146"/>
+                  <w:tblCellSpacing w:w="15" w:type="dxa"/>
+                </w:trPr>
+                <w:tc>
+                  <w:tcPr>
+                    <w:tcW w:w="50" w:type="pct"/>
+                    <w:hideMark/>
+                  </w:tcPr>
+                  <w:p>
+                    <w:pPr>
+                      <w:pStyle w:val="Bibliography"/>
+                      <w:rPr>
+                        <w:noProof/>
+                      </w:rPr>
+                    </w:pPr>
+                    <w:r>
+                      <w:rPr>
+                        <w:noProof/>
+                      </w:rPr>
+                      <w:t xml:space="preserve">[2] </w:t>
+                    </w:r>
+                  </w:p>
+                </w:tc>
+                <w:tc>
+                  <w:tcPr>
+                    <w:tcW w:w="0" w:type="auto"/>
+                    <w:hideMark/>
+                  </w:tcPr>
+                  <w:p>
+                    <w:pPr>
+                      <w:pStyle w:val="Bibliography"/>
+                      <w:rPr>
+                        <w:noProof/>
+                      </w:rPr>
+                    </w:pPr>
+                    <w:r>
+                      <w:rPr>
+                        <w:noProof/>
+                      </w:rPr>
+                      <w:t xml:space="preserve">H.-f. Leung and C.-h. Lam, “Progressive Stochastic Search for Solving Constraint Satisfaction Problems,” in </w:t>
+                    </w:r>
+                    <w:r>
+                      <w:rPr>
+                        <w:i/>
+                        <w:iCs/>
+                        <w:noProof/>
+                      </w:rPr>
+                      <w:t>Tools with Artificial Intelligence</w:t>
+                    </w:r>
+                    <w:r>
+                      <w:rPr>
+                        <w:noProof/>
+                      </w:rPr>
+                      <w:t xml:space="preserve">, 2003. </w:t>
+                    </w:r>
+                  </w:p>
+                </w:tc>
+              </w:tr>
+              <w:tr>
+                <w:trPr>
+                  <w:divId w:val="153493146"/>
+                  <w:tblCellSpacing w:w="15" w:type="dxa"/>
+                </w:trPr>
+                <w:tc>
+                  <w:tcPr>
+                    <w:tcW w:w="50" w:type="pct"/>
+                    <w:hideMark/>
+                  </w:tcPr>
+                  <w:p>
+                    <w:pPr>
+                      <w:pStyle w:val="Bibliography"/>
+                      <w:rPr>
+                        <w:noProof/>
+                      </w:rPr>
+                    </w:pPr>
+                    <w:r>
+                      <w:rPr>
+                        <w:noProof/>
+                      </w:rPr>
+                      <w:t xml:space="preserve">[3] </w:t>
+                    </w:r>
+                  </w:p>
+                </w:tc>
+                <w:tc>
+                  <w:tcPr>
+                    <w:tcW w:w="0" w:type="auto"/>
+                    <w:hideMark/>
+                  </w:tcPr>
+                  <w:p>
+                    <w:pPr>
+                      <w:pStyle w:val="Bibliography"/>
+                      <w:rPr>
+                        <w:noProof/>
+                      </w:rPr>
+                    </w:pPr>
+                    <w:r>
+                      <w:rPr>
+                        <w:noProof/>
+                      </w:rPr>
+                      <w:t xml:space="preserve">T. Mantere and J. Kolijonen, “Solving, rating and generating Sudoku puzzles with GA,” in </w:t>
+                    </w:r>
+                    <w:r>
+                      <w:rPr>
+                        <w:i/>
+                        <w:iCs/>
+                        <w:noProof/>
+                      </w:rPr>
+                      <w:t>Evolutionary Computation</w:t>
+                    </w:r>
+                    <w:r>
+                      <w:rPr>
+                        <w:noProof/>
+                      </w:rPr>
+                      <w:t xml:space="preserve">, 2007. </w:t>
+                    </w:r>
+                  </w:p>
+                </w:tc>
+              </w:tr>
+              <w:tr>
+                <w:trPr>
+                  <w:divId w:val="153493146"/>
+                  <w:tblCellSpacing w:w="15" w:type="dxa"/>
+                </w:trPr>
+                <w:tc>
+                  <w:tcPr>
+                    <w:tcW w:w="50" w:type="pct"/>
+                    <w:hideMark/>
+                  </w:tcPr>
+                  <w:p>
+                    <w:pPr>
+                      <w:pStyle w:val="Bibliography"/>
+                      <w:rPr>
+                        <w:noProof/>
+                      </w:rPr>
+                    </w:pPr>
+                    <w:r>
+                      <w:rPr>
+                        <w:noProof/>
+                      </w:rPr>
+                      <w:t xml:space="preserve">[4] </w:t>
+                    </w:r>
+                  </w:p>
+                </w:tc>
+                <w:tc>
+                  <w:tcPr>
+                    <w:tcW w:w="0" w:type="auto"/>
+                    <w:hideMark/>
+                  </w:tcPr>
+                  <w:p>
+                    <w:pPr>
+                      <w:pStyle w:val="Bibliography"/>
+                      <w:rPr>
+                        <w:noProof/>
+                      </w:rPr>
+                    </w:pPr>
+                    <w:r>
+                      <w:rPr>
+                        <w:noProof/>
+                      </w:rPr>
+                      <w:t xml:space="preserve">M. Hunt, C. Pong and G. Tucker, “Difficulty-Driven Sudoku Puzzle,” </w:t>
+                    </w:r>
+                    <w:r>
+                      <w:rPr>
+                        <w:i/>
+                        <w:iCs/>
+                        <w:noProof/>
+                      </w:rPr>
+                      <w:t xml:space="preserve">The UMAP Journal, </w:t>
+                    </w:r>
+                    <w:r>
+                      <w:rPr>
+                        <w:noProof/>
+                      </w:rPr>
+                      <w:t xml:space="preserve">vol. 29, no. 3, pp. 343 - 362, 2008. </w:t>
+                    </w:r>
+                  </w:p>
+                </w:tc>
+              </w:tr>
+            </w:tbl>
+            <w:p>
+              <w:pPr>
+                <w:divId w:val="153493146"/>
+                <w:rPr>
+                  <w:rFonts w:eastAsia="Times New Roman"/>
+                  <w:noProof/>
+                </w:rPr>
+              </w:pPr>
+            </w:p>
+            <w:p>
+              <w:r>
+                <w:rPr>
+                  <w:b/>
+                  <w:bCs/>
+                  <w:noProof/>
+                </w:rPr>
+                <w:fldChar w:fldCharType="end"/>
+              </w:r>
+            </w:p>
+          </w:sdtContent>
+        </w:sdt>
+      </w:sdtContent>
+    </w:sdt>
     <w:p/>
     <w:sectPr>
       <w:footerReference w:type="default" r:id="rId9"/>
@@ -4828,6 +5523,27 @@
 <file path=word/numbering.xml><?xml version="1.0" encoding="utf-8"?>
 <w:numbering xmlns:wpc="http://schemas.microsoft.com/office/word/2010/wordprocessingCanvas" xmlns:cx="http://schemas.microsoft.com/office/drawing/2014/chartex" xmlns:cx1="http://schemas.microsoft.com/office/drawing/2015/9/8/chartex" xmlns:cx2="http://schemas.microsoft.com/office/drawing/2015/10/21/chartex" xmlns:cx3="http://schemas.microsoft.com/office/drawing/2016/5/9/chartex" xmlns:cx4="http://schemas.microsoft.com/office/drawing/2016/5/10/chartex" xmlns:cx5="http://schemas.microsoft.com/office/drawing/2016/5/11/chartex" xmlns:cx6="http://schemas.microsoft.com/office/drawing/2016/5/12/chartex" xmlns:cx7="http://schemas.microsoft.com/office/drawing/2016/5/13/chartex" xmlns:cx8="http://schemas.microsoft.com/office/drawing/2016/5/14/chartex" xmlns:mc="http://schemas.openxmlformats.org/markup-compatibility/2006" xmlns:aink="http://schemas.microsoft.com/office/drawing/2016/ink" xmlns:am3d="http://schemas.microsoft.com/office/drawing/2017/model3d" xmlns:o="urn:schemas-microsoft-com:office:office" xmlns:r="http://schemas.openxmlformats.org/officeDocument/2006/relationships" xmlns:m="http://schemas.openxmlformats.org/officeDocument/2006/math" xmlns:v="urn:schemas-microsoft-com:vml" xmlns:wp14="http://schemas.microsoft.com/office/word/2010/wordprocessingDrawing" xmlns:wp="http://schemas.openxmlformats.org/drawingml/2006/wordprocessingDrawing" xmlns:w10="urn:schemas-microsoft-com:office:word" xmlns:w="http://schemas.openxmlformats.org/wordprocessingml/2006/main" xmlns:w14="http://schemas.microsoft.com/office/word/2010/wordml" xmlns:w15="http://schemas.microsoft.com/office/word/2012/wordml" xmlns:w16cid="http://schemas.microsoft.com/office/word/2016/wordml/cid" xmlns:w16se="http://schemas.microsoft.com/office/word/2015/wordml/symex" xmlns:wpg="http://schemas.microsoft.com/office/word/2010/wordprocessingGroup" xmlns:wpi="http://schemas.microsoft.com/office/word/2010/wordprocessingInk" xmlns:wne="http://schemas.microsoft.com/office/word/2006/wordml" xmlns:wps="http://schemas.microsoft.com/office/word/2010/wordprocessingShape" mc:Ignorable="w14 w15 w16se w16cid wp14">
   <w:abstractNum w:abstractNumId="0" w15:restartNumberingAfterBreak="0">
+    <w:nsid w:val="FFFFFF89"/>
+    <w:multiLevelType w:val="singleLevel"/>
+    <w:tmpl w:val="C92E5F5E"/>
+    <w:lvl w:ilvl="0">
+      <w:start w:val="1"/>
+      <w:numFmt w:val="bullet"/>
+      <w:pStyle w:val="ListBullet"/>
+      <w:lvlText w:val=""/>
+      <w:lvlJc w:val="left"/>
+      <w:pPr>
+        <w:tabs>
+          <w:tab w:val="num" w:pos="360"/>
+        </w:tabs>
+        <w:ind w:left="360" w:hanging="360"/>
+      </w:pPr>
+      <w:rPr>
+        <w:rFonts w:ascii="Symbol" w:hAnsi="Symbol" w:hint="default"/>
+      </w:rPr>
+    </w:lvl>
+  </w:abstractNum>
+  <w:abstractNum w:abstractNumId="1" w15:restartNumberingAfterBreak="0">
     <w:nsid w:val="2908455F"/>
     <w:multiLevelType w:val="hybridMultilevel"/>
     <w:tmpl w:val="394C73AC"/>
@@ -4916,7 +5632,7 @@
       </w:pPr>
     </w:lvl>
   </w:abstractNum>
-  <w:abstractNum w:abstractNumId="1" w15:restartNumberingAfterBreak="0">
+  <w:abstractNum w:abstractNumId="2" w15:restartNumberingAfterBreak="0">
     <w:nsid w:val="5EEB39A1"/>
     <w:multiLevelType w:val="multilevel"/>
     <w:tmpl w:val="A6AC83D8"/>
@@ -5038,7 +5754,7 @@
       </w:rPr>
     </w:lvl>
   </w:abstractNum>
-  <w:abstractNum w:abstractNumId="2" w15:restartNumberingAfterBreak="0">
+  <w:abstractNum w:abstractNumId="3" w15:restartNumberingAfterBreak="0">
     <w:nsid w:val="65397985"/>
     <w:multiLevelType w:val="multilevel"/>
     <w:tmpl w:val="7804D756"/>
@@ -5151,7 +5867,7 @@
       </w:rPr>
     </w:lvl>
   </w:abstractNum>
-  <w:abstractNum w:abstractNumId="3" w15:restartNumberingAfterBreak="0">
+  <w:abstractNum w:abstractNumId="4" w15:restartNumberingAfterBreak="0">
     <w:nsid w:val="73EB5576"/>
     <w:multiLevelType w:val="hybridMultilevel"/>
     <w:tmpl w:val="BDF4DCEE"/>
@@ -5240,7 +5956,7 @@
       </w:pPr>
     </w:lvl>
   </w:abstractNum>
-  <w:abstractNum w:abstractNumId="4" w15:restartNumberingAfterBreak="0">
+  <w:abstractNum w:abstractNumId="5" w15:restartNumberingAfterBreak="0">
     <w:nsid w:val="74122FD0"/>
     <w:multiLevelType w:val="hybridMultilevel"/>
     <w:tmpl w:val="5C825FBA"/>
@@ -5330,19 +6046,22 @@
     </w:lvl>
   </w:abstractNum>
   <w:num w:numId="1">
+    <w:abstractNumId w:val="4"/>
+  </w:num>
+  <w:num w:numId="2">
+    <w:abstractNumId w:val="1"/>
+  </w:num>
+  <w:num w:numId="3">
+    <w:abstractNumId w:val="2"/>
+  </w:num>
+  <w:num w:numId="4">
     <w:abstractNumId w:val="3"/>
   </w:num>
-  <w:num w:numId="2">
+  <w:num w:numId="5">
+    <w:abstractNumId w:val="5"/>
+  </w:num>
+  <w:num w:numId="6">
     <w:abstractNumId w:val="0"/>
-  </w:num>
-  <w:num w:numId="3">
-    <w:abstractNumId w:val="1"/>
-  </w:num>
-  <w:num w:numId="4">
-    <w:abstractNumId w:val="2"/>
-  </w:num>
-  <w:num w:numId="5">
-    <w:abstractNumId w:val="4"/>
   </w:num>
 </w:numbering>
 </file>
@@ -6018,6 +6737,38 @@
       <w:szCs w:val="24"/>
     </w:rPr>
   </w:style>
+  <w:style w:type="paragraph" w:styleId="ListBullet">
+    <w:name w:val="List Bullet"/>
+    <w:basedOn w:val="Normal"/>
+    <w:uiPriority w:val="99"/>
+    <w:unhideWhenUsed/>
+    <w:rsid w:val="00822200"/>
+    <w:pPr>
+      <w:numPr>
+        <w:numId w:val="6"/>
+      </w:numPr>
+      <w:contextualSpacing/>
+    </w:pPr>
+  </w:style>
+  <w:style w:type="table" w:styleId="TableGrid">
+    <w:name w:val="Table Grid"/>
+    <w:basedOn w:val="TableNormal"/>
+    <w:uiPriority w:val="39"/>
+    <w:rsid w:val="00E73A63"/>
+    <w:pPr>
+      <w:spacing w:after="0" w:line="240" w:lineRule="auto"/>
+    </w:pPr>
+    <w:tblPr>
+      <w:tblBorders>
+        <w:top w:val="single" w:sz="4" w:space="0" w:color="auto"/>
+        <w:left w:val="single" w:sz="4" w:space="0" w:color="auto"/>
+        <w:bottom w:val="single" w:sz="4" w:space="0" w:color="auto"/>
+        <w:right w:val="single" w:sz="4" w:space="0" w:color="auto"/>
+        <w:insideH w:val="single" w:sz="4" w:space="0" w:color="auto"/>
+        <w:insideV w:val="single" w:sz="4" w:space="0" w:color="auto"/>
+      </w:tblBorders>
+    </w:tblPr>
+  </w:style>
 </w:styles>
 </file>
 
@@ -6329,11 +7080,87 @@
     <b:URL>https://qqwing.com/</b:URL>
     <b:RefOrder>1</b:RefOrder>
   </b:Source>
+  <b:Source>
+    <b:Tag>Hof</b:Tag>
+    <b:SourceType>ConferenceProceedings</b:SourceType>
+    <b:Guid>{1A0489A5-4495-4399-810E-D5C6FF91B4BE}</b:Guid>
+    <b:ConferenceName>Tools with Artificial Intelligence</b:ConferenceName>
+    <b:Author>
+      <b:Author>
+        <b:NameList>
+          <b:Person>
+            <b:Last>Leung</b:Last>
+            <b:First>Ho-fung</b:First>
+          </b:Person>
+          <b:Person>
+            <b:Last>Lam</b:Last>
+            <b:First>Chi-ho</b:First>
+          </b:Person>
+        </b:NameList>
+      </b:Author>
+    </b:Author>
+    <b:Title>Progressive Stochastic Search for Solving Constraint Satisfaction Problems</b:Title>
+    <b:Year>2003</b:Year>
+    <b:RefOrder>2</b:RefOrder>
+  </b:Source>
+  <b:Source>
+    <b:Tag>Man07</b:Tag>
+    <b:SourceType>ConferenceProceedings</b:SourceType>
+    <b:Guid>{AE7FB74A-64FC-4193-BEE2-57E914C54E43}</b:Guid>
+    <b:Title>Solving, rating and generating Sudoku puzzles with GA</b:Title>
+    <b:Year>2007</b:Year>
+    <b:ConferenceName>Evolutionary Computation</b:ConferenceName>
+    <b:Author>
+      <b:Author>
+        <b:NameList>
+          <b:Person>
+            <b:Last>Mantere</b:Last>
+            <b:First>Timo</b:First>
+          </b:Person>
+          <b:Person>
+            <b:Last>Kolijonen</b:Last>
+            <b:First>Janne</b:First>
+          </b:Person>
+        </b:NameList>
+      </b:Author>
+    </b:Author>
+    <b:RefOrder>3</b:RefOrder>
+  </b:Source>
+  <b:Source>
+    <b:Tag>Hun08</b:Tag>
+    <b:SourceType>JournalArticle</b:SourceType>
+    <b:Guid>{A360FEAF-3991-47E0-896F-A5721C2B815A}</b:Guid>
+    <b:Title>Difficulty-Driven Sudoku Puzzle</b:Title>
+    <b:Year>2008</b:Year>
+    <b:JournalName>The UMAP Journal</b:JournalName>
+    <b:Pages>343 - 362</b:Pages>
+    <b:Volume>29</b:Volume>
+    <b:Issue>3</b:Issue>
+    <b:Author>
+      <b:Author>
+        <b:NameList>
+          <b:Person>
+            <b:Last>Hunt</b:Last>
+            <b:First>Martin</b:First>
+          </b:Person>
+          <b:Person>
+            <b:Last>Pong</b:Last>
+            <b:First>Christopher</b:First>
+          </b:Person>
+          <b:Person>
+            <b:Last>Tucker</b:Last>
+            <b:First>George</b:First>
+          </b:Person>
+        </b:NameList>
+      </b:Author>
+    </b:Author>
+    <b:RefOrder>4</b:RefOrder>
+  </b:Source>
 </b:Sources>
 </file>
 
 <file path=customXml/itemProps1.xml><?xml version="1.0" encoding="utf-8"?>
-<ds:datastoreItem xmlns:ds="http://schemas.openxmlformats.org/officeDocument/2006/customXml" ds:itemID="{D3EFEDA5-61FA-4A0E-9650-9A9A79DD9BA4}">
+<ds:datastoreItem xmlns:ds="http://schemas.openxmlformats.org/officeDocument/2006/customXml" ds:itemID="{668E41ED-1064-4649-A763-F2A9AA297B57}">
   <ds:schemaRefs>
     <ds:schemaRef ds:uri="http://schemas.openxmlformats.org/officeDocument/2006/bibliography"/>
   </ds:schemaRefs>

</xml_diff>

<commit_message>
poster and hill climb
</commit_message>
<xml_diff>
--- a/documentation/Dissertation.docx
+++ b/documentation/Dissertation.docx
@@ -3458,8 +3458,6 @@
           <w:szCs w:val="32"/>
         </w:rPr>
       </w:pPr>
-      <w:bookmarkStart w:id="0" w:name="_GoBack"/>
-      <w:bookmarkEnd w:id="0"/>
     </w:p>
     <w:p>
       <w:pPr>
@@ -3645,12 +3643,12 @@
       <w:pPr>
         <w:pStyle w:val="Heading1"/>
       </w:pPr>
-      <w:bookmarkStart w:id="1" w:name="_Toc35103355"/>
+      <w:bookmarkStart w:id="0" w:name="_Toc35103355"/>
       <w:r>
         <w:lastRenderedPageBreak/>
         <w:t>1 Introduction</w:t>
       </w:r>
-      <w:bookmarkEnd w:id="1"/>
+      <w:bookmarkEnd w:id="0"/>
     </w:p>
     <w:p/>
     <w:p>
@@ -3661,11 +3659,11 @@
           <w:numId w:val="4"/>
         </w:numPr>
       </w:pPr>
-      <w:bookmarkStart w:id="2" w:name="_Toc35103356"/>
+      <w:bookmarkStart w:id="1" w:name="_Toc35103356"/>
       <w:r>
         <w:t>Sudoku</w:t>
       </w:r>
-      <w:bookmarkEnd w:id="2"/>
+      <w:bookmarkEnd w:id="1"/>
     </w:p>
     <w:p/>
     <w:p>
@@ -3937,11 +3935,11 @@
           <w:numId w:val="4"/>
         </w:numPr>
       </w:pPr>
-      <w:bookmarkStart w:id="3" w:name="_Toc35103357"/>
+      <w:bookmarkStart w:id="2" w:name="_Toc35103357"/>
       <w:r>
         <w:t>Motivation</w:t>
       </w:r>
-      <w:bookmarkEnd w:id="3"/>
+      <w:bookmarkEnd w:id="2"/>
     </w:p>
     <w:p>
       <w:pPr>
@@ -4024,31 +4022,28 @@
           <w:numId w:val="4"/>
         </w:numPr>
       </w:pPr>
-      <w:bookmarkStart w:id="4" w:name="_Toc35103358"/>
+      <w:bookmarkStart w:id="3" w:name="_Toc35103358"/>
       <w:r>
         <w:t>Aim</w:t>
       </w:r>
-      <w:bookmarkEnd w:id="4"/>
-    </w:p>
-    <w:p>
-      <w:pPr>
-        <w:pStyle w:val="ListParagraph"/>
-        <w:ind w:left="525"/>
-      </w:pPr>
-    </w:p>
-    <w:p>
-      <w:pPr>
-        <w:rPr>
-          <w:rFonts w:ascii="Arial Nova" w:hAnsi="Arial Nova"/>
-        </w:rPr>
-      </w:pPr>
-      <w:r>
-        <w:rPr>
-          <w:rFonts w:ascii="Arial Nova" w:hAnsi="Arial Nova"/>
-        </w:rPr>
-        <w:t>To explore backtracking, stochastic and constraint satisfaction problem sudoku solving algorithms and compare and contrast them using a range of difficulty of puzzles.</w:t>
-      </w:r>
-    </w:p>
+      <w:bookmarkEnd w:id="3"/>
+    </w:p>
+    <w:p/>
+    <w:p>
+      <w:pPr>
+        <w:rPr>
+          <w:rFonts w:ascii="Arial Nova" w:hAnsi="Arial Nova"/>
+        </w:rPr>
+      </w:pPr>
+      <w:bookmarkStart w:id="4" w:name="_GoBack"/>
+      <w:r>
+        <w:rPr>
+          <w:rFonts w:ascii="Arial Nova" w:hAnsi="Arial Nova"/>
+        </w:rPr>
+        <w:t>To develop a test bed that allows for the comparison of three main sudoku solving algorithms at a range of difficulty of puzzle.</w:t>
+      </w:r>
+    </w:p>
+    <w:bookmarkEnd w:id="4"/>
     <w:p>
       <w:pPr>
         <w:rPr>
@@ -11586,7 +11581,7 @@
 </file>
 
 <file path=customXml/itemProps1.xml><?xml version="1.0" encoding="utf-8"?>
-<ds:datastoreItem xmlns:ds="http://schemas.openxmlformats.org/officeDocument/2006/customXml" ds:itemID="{20FB8F1A-D59A-4766-A5BD-7E553A052A97}">
+<ds:datastoreItem xmlns:ds="http://schemas.openxmlformats.org/officeDocument/2006/customXml" ds:itemID="{C1544D37-B11E-4DB4-ABC6-61B8792D9595}">
   <ds:schemaRefs>
     <ds:schemaRef ds:uri="http://schemas.openxmlformats.org/officeDocument/2006/bibliography"/>
   </ds:schemaRefs>

</xml_diff>